<commit_message>
Added more information/notes on LinkedLists
</commit_message>
<xml_diff>
--- a/DataStructuresAndAlgorithmNotes.docx
+++ b/DataStructuresAndAlgorithmNotes.docx
@@ -259,7 +259,15 @@
     </w:p>
     <w:p>
       <w:r>
-        <w:t>Constant O(1) : As the number of items increases the number of steps remain the same (constant). This is the best-case scenario.</w:t>
+        <w:t xml:space="preserve">Constant </w:t>
+      </w:r>
+      <w:proofErr w:type="gramStart"/>
+      <w:r>
+        <w:t>O(</w:t>
+      </w:r>
+      <w:proofErr w:type="gramEnd"/>
+      <w:r>
+        <w:t>1) : As the number of items increases the number of steps remain the same (constant). This is the best-case scenario.</w:t>
       </w:r>
     </w:p>
     <w:p>
@@ -380,8 +388,13 @@
           <w:numId w:val="1"/>
         </w:numPr>
       </w:pPr>
-      <w:r>
-        <w:t>O(1)</w:t>
+      <w:proofErr w:type="gramStart"/>
+      <w:r>
+        <w:t>O(</w:t>
+      </w:r>
+      <w:proofErr w:type="gramEnd"/>
+      <w:r>
+        <w:t>1)</w:t>
       </w:r>
       <w:r>
         <w:t xml:space="preserve"> constant</w:t>
@@ -419,7 +432,15 @@
         </w:numPr>
       </w:pPr>
       <w:r>
-        <w:t>When indices of element is unknown it becomes:</w:t>
+        <w:t xml:space="preserve">When indices of element </w:t>
+      </w:r>
+      <w:proofErr w:type="gramStart"/>
+      <w:r>
+        <w:t>is</w:t>
+      </w:r>
+      <w:proofErr w:type="gramEnd"/>
+      <w:r>
+        <w:t xml:space="preserve"> unknown it becomes:</w:t>
       </w:r>
     </w:p>
     <w:p>
@@ -3399,8 +3420,13 @@
               <w:pStyle w:val="ListParagraph"/>
               <w:ind w:left="0"/>
             </w:pPr>
+            <w:proofErr w:type="gramStart"/>
             <w:r>
-              <w:t>add(E e)</w:t>
+              <w:t>add(</w:t>
+            </w:r>
+            <w:proofErr w:type="gramEnd"/>
+            <w:r>
+              <w:t>E e)</w:t>
             </w:r>
           </w:p>
         </w:tc>
@@ -3443,8 +3469,13 @@
               <w:pStyle w:val="ListParagraph"/>
               <w:ind w:left="0"/>
             </w:pPr>
+            <w:proofErr w:type="gramStart"/>
             <w:r>
-              <w:t>contains(Object o)</w:t>
+              <w:t>contains(</w:t>
+            </w:r>
+            <w:proofErr w:type="gramEnd"/>
+            <w:r>
+              <w:t>Object o)</w:t>
             </w:r>
           </w:p>
         </w:tc>
@@ -3537,12 +3568,17 @@
               <w:ind w:left="0"/>
             </w:pPr>
             <w:proofErr w:type="spellStart"/>
+            <w:proofErr w:type="gramStart"/>
             <w:r>
               <w:t>indexOf</w:t>
             </w:r>
             <w:proofErr w:type="spellEnd"/>
             <w:r>
-              <w:t>(Object o)</w:t>
+              <w:t>(</w:t>
+            </w:r>
+            <w:proofErr w:type="gramEnd"/>
+            <w:r>
+              <w:t>Object o)</w:t>
             </w:r>
           </w:p>
         </w:tc>
@@ -3586,12 +3622,17 @@
               <w:ind w:left="0"/>
             </w:pPr>
             <w:proofErr w:type="spellStart"/>
+            <w:proofErr w:type="gramStart"/>
             <w:r>
               <w:t>isEmpty</w:t>
             </w:r>
             <w:proofErr w:type="spellEnd"/>
             <w:r>
-              <w:t>()</w:t>
+              <w:t>(</w:t>
+            </w:r>
+            <w:proofErr w:type="gramEnd"/>
+            <w:r>
+              <w:t>)</w:t>
             </w:r>
           </w:p>
         </w:tc>
@@ -3634,8 +3675,13 @@
               <w:pStyle w:val="ListParagraph"/>
               <w:ind w:left="0"/>
             </w:pPr>
+            <w:proofErr w:type="gramStart"/>
             <w:r>
-              <w:t>remove(Object o)</w:t>
+              <w:t>remove(</w:t>
+            </w:r>
+            <w:proofErr w:type="gramEnd"/>
+            <w:r>
+              <w:t>Object o)</w:t>
             </w:r>
           </w:p>
         </w:tc>
@@ -3678,8 +3724,13 @@
               <w:pStyle w:val="ListParagraph"/>
               <w:ind w:left="0"/>
             </w:pPr>
+            <w:proofErr w:type="gramStart"/>
             <w:r>
-              <w:t>size()</w:t>
+              <w:t>size(</w:t>
+            </w:r>
+            <w:proofErr w:type="gramEnd"/>
+            <w:r>
+              <w:t>)</w:t>
             </w:r>
           </w:p>
         </w:tc>
@@ -3708,8 +3759,13 @@
               <w:pStyle w:val="ListParagraph"/>
               <w:ind w:left="0"/>
             </w:pPr>
+            <w:proofErr w:type="gramStart"/>
             <w:r>
-              <w:t>Object[]</w:t>
+              <w:t>Object[</w:t>
+            </w:r>
+            <w:proofErr w:type="gramEnd"/>
+            <w:r>
+              <w:t>]</w:t>
             </w:r>
           </w:p>
         </w:tc>
@@ -3723,12 +3779,17 @@
               <w:ind w:left="0"/>
             </w:pPr>
             <w:proofErr w:type="spellStart"/>
+            <w:proofErr w:type="gramStart"/>
             <w:r>
               <w:t>toArray</w:t>
             </w:r>
             <w:proofErr w:type="spellEnd"/>
             <w:r>
-              <w:t>()</w:t>
+              <w:t>(</w:t>
+            </w:r>
+            <w:proofErr w:type="gramEnd"/>
+            <w:r>
+              <w:t>)</w:t>
             </w:r>
           </w:p>
         </w:tc>
@@ -3742,7 +3803,15 @@
               <w:ind w:left="0"/>
             </w:pPr>
             <w:r>
-              <w:t>Returns an array containing all of the elements in this list in proper sequence (from first to last element)</w:t>
+              <w:t xml:space="preserve">Returns an array containing </w:t>
+            </w:r>
+            <w:proofErr w:type="gramStart"/>
+            <w:r>
+              <w:t>all of</w:t>
+            </w:r>
+            <w:proofErr w:type="gramEnd"/>
+            <w:r>
+              <w:t xml:space="preserve"> the elements in this list in proper sequence (from first to last element)</w:t>
             </w:r>
           </w:p>
         </w:tc>
@@ -4155,12 +4224,17 @@
         </w:rPr>
       </w:pPr>
       <w:proofErr w:type="spellStart"/>
+      <w:proofErr w:type="gramStart"/>
       <w:r>
         <w:t>ArrayList</w:t>
       </w:r>
       <w:proofErr w:type="spellEnd"/>
       <w:r>
-        <w:t xml:space="preserve">(int </w:t>
+        <w:t>(</w:t>
+      </w:r>
+      <w:proofErr w:type="gramEnd"/>
+      <w:r>
+        <w:t xml:space="preserve">int </w:t>
       </w:r>
       <w:proofErr w:type="spellStart"/>
       <w:r>
@@ -4232,6 +4306,592 @@
         <w:t xml:space="preserve">Size is the actual number of items in the list </w:t>
       </w:r>
     </w:p>
+    <w:p>
+      <w:pPr>
+        <w:pStyle w:val="ListParagraph"/>
+        <w:ind w:left="1440"/>
+      </w:pPr>
+    </w:p>
+    <w:p>
+      <w:pPr>
+        <w:pStyle w:val="ListParagraph"/>
+        <w:numPr>
+          <w:ilvl w:val="0"/>
+          <w:numId w:val="1"/>
+        </w:numPr>
+      </w:pPr>
+      <w:r>
+        <w:t>Pros:</w:t>
+      </w:r>
+    </w:p>
+    <w:p>
+      <w:pPr>
+        <w:pStyle w:val="ListParagraph"/>
+        <w:numPr>
+          <w:ilvl w:val="1"/>
+          <w:numId w:val="1"/>
+        </w:numPr>
+      </w:pPr>
+      <w:r>
+        <w:t>Good for iterating items through the list</w:t>
+      </w:r>
+    </w:p>
+    <w:p>
+      <w:pPr>
+        <w:pStyle w:val="ListParagraph"/>
+        <w:numPr>
+          <w:ilvl w:val="0"/>
+          <w:numId w:val="1"/>
+        </w:numPr>
+      </w:pPr>
+      <w:r>
+        <w:t>Cons:</w:t>
+      </w:r>
+    </w:p>
+    <w:p>
+      <w:pPr>
+        <w:pStyle w:val="ListParagraph"/>
+        <w:numPr>
+          <w:ilvl w:val="1"/>
+          <w:numId w:val="1"/>
+        </w:numPr>
+      </w:pPr>
+      <w:r>
+        <w:t xml:space="preserve">Bad for inserting items into the list in any position other than the end </w:t>
+      </w:r>
+    </w:p>
+    <w:p>
+      <w:pPr>
+        <w:pStyle w:val="ListParagraph"/>
+        <w:numPr>
+          <w:ilvl w:val="1"/>
+          <w:numId w:val="1"/>
+        </w:numPr>
+      </w:pPr>
+      <w:r>
+        <w:t>Not good for deletion/removal</w:t>
+      </w:r>
+    </w:p>
+    <w:p>
+      <w:pPr>
+        <w:pStyle w:val="ListParagraph"/>
+        <w:numPr>
+          <w:ilvl w:val="1"/>
+          <w:numId w:val="1"/>
+        </w:numPr>
+      </w:pPr>
+      <w:r>
+        <w:t>Not good for accessing an item without the index</w:t>
+      </w:r>
+    </w:p>
+    <w:p/>
+    <w:p/>
+    <w:p/>
+    <w:p/>
+    <w:p/>
+    <w:p/>
+    <w:p>
+      <w:pPr>
+        <w:rPr>
+          <w:b/>
+          <w:bCs/>
+          <w:sz w:val="28"/>
+          <w:szCs w:val="28"/>
+          <w:u w:val="single"/>
+        </w:rPr>
+      </w:pPr>
+      <w:r>
+        <w:rPr>
+          <w:b/>
+          <w:bCs/>
+          <w:sz w:val="28"/>
+          <w:szCs w:val="28"/>
+          <w:u w:val="single"/>
+        </w:rPr>
+        <w:lastRenderedPageBreak/>
+        <w:t>Vectors</w:t>
+      </w:r>
+    </w:p>
+    <w:p>
+      <w:pPr>
+        <w:pStyle w:val="ListParagraph"/>
+        <w:numPr>
+          <w:ilvl w:val="0"/>
+          <w:numId w:val="1"/>
+        </w:numPr>
+        <w:rPr>
+          <w:b/>
+          <w:bCs/>
+          <w:sz w:val="28"/>
+          <w:szCs w:val="28"/>
+          <w:u w:val="single"/>
+        </w:rPr>
+      </w:pPr>
+      <w:r>
+        <w:t xml:space="preserve">Vector is a thread safe </w:t>
+      </w:r>
+      <w:proofErr w:type="spellStart"/>
+      <w:r>
+        <w:t>ArrayList</w:t>
+      </w:r>
+      <w:proofErr w:type="spellEnd"/>
+      <w:r>
+        <w:t xml:space="preserve"> class</w:t>
+      </w:r>
+    </w:p>
+    <w:p>
+      <w:pPr>
+        <w:pStyle w:val="ListParagraph"/>
+        <w:numPr>
+          <w:ilvl w:val="0"/>
+          <w:numId w:val="1"/>
+        </w:numPr>
+        <w:rPr>
+          <w:b/>
+          <w:bCs/>
+          <w:sz w:val="28"/>
+          <w:szCs w:val="28"/>
+          <w:u w:val="single"/>
+        </w:rPr>
+      </w:pPr>
+      <w:r>
+        <w:t xml:space="preserve">Synchronized </w:t>
+      </w:r>
+    </w:p>
+    <w:p>
+      <w:pPr>
+        <w:pStyle w:val="ListParagraph"/>
+        <w:numPr>
+          <w:ilvl w:val="0"/>
+          <w:numId w:val="1"/>
+        </w:numPr>
+        <w:rPr>
+          <w:b/>
+          <w:bCs/>
+          <w:sz w:val="28"/>
+          <w:szCs w:val="28"/>
+          <w:u w:val="single"/>
+        </w:rPr>
+      </w:pPr>
+      <w:r>
+        <w:t xml:space="preserve">If a thread-safe implementation is not needed, then </w:t>
+      </w:r>
+      <w:proofErr w:type="spellStart"/>
+      <w:r>
+        <w:t>ArrayList</w:t>
+      </w:r>
+      <w:proofErr w:type="spellEnd"/>
+      <w:r>
+        <w:t xml:space="preserve"> is a better option</w:t>
+      </w:r>
+    </w:p>
+    <w:p>
+      <w:pPr>
+        <w:pStyle w:val="ListParagraph"/>
+        <w:numPr>
+          <w:ilvl w:val="0"/>
+          <w:numId w:val="1"/>
+        </w:numPr>
+        <w:rPr>
+          <w:b/>
+          <w:bCs/>
+          <w:sz w:val="28"/>
+          <w:szCs w:val="28"/>
+          <w:u w:val="single"/>
+        </w:rPr>
+      </w:pPr>
+      <w:r>
+        <w:t>Can be assigned to the interface List rather than using the specific implementation “Vector”</w:t>
+      </w:r>
+      <w:r>
+        <w:t>, This is good practice as it allows switching between other implementations of that interface</w:t>
+      </w:r>
+    </w:p>
+    <w:p>
+      <w:pPr>
+        <w:rPr>
+          <w:b/>
+          <w:bCs/>
+          <w:sz w:val="28"/>
+          <w:szCs w:val="28"/>
+          <w:u w:val="single"/>
+        </w:rPr>
+      </w:pPr>
+    </w:p>
+    <w:p>
+      <w:pPr>
+        <w:rPr>
+          <w:b/>
+          <w:bCs/>
+          <w:sz w:val="28"/>
+          <w:szCs w:val="28"/>
+          <w:u w:val="single"/>
+        </w:rPr>
+      </w:pPr>
+      <w:r>
+        <w:rPr>
+          <w:b/>
+          <w:bCs/>
+          <w:sz w:val="28"/>
+          <w:szCs w:val="28"/>
+          <w:u w:val="single"/>
+        </w:rPr>
+        <w:t>Linked List</w:t>
+      </w:r>
+    </w:p>
+    <w:p>
+      <w:pPr>
+        <w:rPr>
+          <w:b/>
+          <w:bCs/>
+          <w:sz w:val="28"/>
+          <w:szCs w:val="28"/>
+          <w:u w:val="single"/>
+        </w:rPr>
+      </w:pPr>
+      <w:r>
+        <w:rPr>
+          <w:b/>
+          <w:bCs/>
+          <w:sz w:val="28"/>
+          <w:szCs w:val="28"/>
+          <w:u w:val="single"/>
+        </w:rPr>
+        <w:t>Singly Linked List</w:t>
+      </w:r>
+    </w:p>
+    <w:p>
+      <w:pPr>
+        <w:pStyle w:val="ListParagraph"/>
+        <w:numPr>
+          <w:ilvl w:val="0"/>
+          <w:numId w:val="1"/>
+        </w:numPr>
+      </w:pPr>
+      <w:r>
+        <w:t>Each Item in the list is called a node</w:t>
+      </w:r>
+    </w:p>
+    <w:p>
+      <w:pPr>
+        <w:pStyle w:val="ListParagraph"/>
+        <w:numPr>
+          <w:ilvl w:val="0"/>
+          <w:numId w:val="1"/>
+        </w:numPr>
+      </w:pPr>
+      <w:r>
+        <w:t>The first item in the list is the head of the list</w:t>
+      </w:r>
+    </w:p>
+    <w:p>
+      <w:pPr>
+        <w:pStyle w:val="ListParagraph"/>
+        <w:numPr>
+          <w:ilvl w:val="0"/>
+          <w:numId w:val="1"/>
+        </w:numPr>
+      </w:pPr>
+      <w:r>
+        <w:t>In java, you wouldn’t implement a linked list class yourself, there’s a linked list class</w:t>
+      </w:r>
+    </w:p>
+    <w:p>
+      <w:pPr>
+        <w:jc w:val="center"/>
+      </w:pPr>
+      <w:r>
+        <w:rPr>
+          <w:noProof/>
+        </w:rPr>
+        <w:drawing>
+          <wp:inline distT="0" distB="0" distL="0" distR="0" wp14:anchorId="495DBD41" wp14:editId="59D035AC">
+            <wp:extent cx="5943600" cy="1762760"/>
+            <wp:effectExtent l="0" t="0" r="0" b="8890"/>
+            <wp:docPr id="22" name="Picture 22" descr="Chart, waterfall chart&#10;&#10;Description automatically generated"/>
+            <wp:cNvGraphicFramePr>
+              <a:graphicFrameLocks xmlns:a="http://schemas.openxmlformats.org/drawingml/2006/main" noChangeAspect="1"/>
+            </wp:cNvGraphicFramePr>
+            <a:graphic xmlns:a="http://schemas.openxmlformats.org/drawingml/2006/main">
+              <a:graphicData uri="http://schemas.openxmlformats.org/drawingml/2006/picture">
+                <pic:pic xmlns:pic="http://schemas.openxmlformats.org/drawingml/2006/picture">
+                  <pic:nvPicPr>
+                    <pic:cNvPr id="22" name="Picture 22" descr="Chart, waterfall chart&#10;&#10;Description automatically generated"/>
+                    <pic:cNvPicPr/>
+                  </pic:nvPicPr>
+                  <pic:blipFill>
+                    <a:blip r:embed="rId27"/>
+                    <a:stretch>
+                      <a:fillRect/>
+                    </a:stretch>
+                  </pic:blipFill>
+                  <pic:spPr>
+                    <a:xfrm>
+                      <a:off x="0" y="0"/>
+                      <a:ext cx="5943600" cy="1762760"/>
+                    </a:xfrm>
+                    <a:prstGeom prst="rect">
+                      <a:avLst/>
+                    </a:prstGeom>
+                  </pic:spPr>
+                </pic:pic>
+              </a:graphicData>
+            </a:graphic>
+          </wp:inline>
+        </w:drawing>
+      </w:r>
+    </w:p>
+    <w:p>
+      <w:pPr>
+        <w:pStyle w:val="ListParagraph"/>
+        <w:numPr>
+          <w:ilvl w:val="0"/>
+          <w:numId w:val="1"/>
+        </w:numPr>
+      </w:pPr>
+      <w:r>
+        <w:t>When it comes to inserting in a LinkedList you always</w:t>
+      </w:r>
+      <w:r>
+        <w:t xml:space="preserve"> want to</w:t>
+      </w:r>
+      <w:r>
+        <w:t xml:space="preserve"> insert at the front of the list.</w:t>
+      </w:r>
+    </w:p>
+    <w:p>
+      <w:pPr>
+        <w:pStyle w:val="ListParagraph"/>
+      </w:pPr>
+    </w:p>
+    <w:p>
+      <w:pPr>
+        <w:pStyle w:val="ListParagraph"/>
+        <w:numPr>
+          <w:ilvl w:val="0"/>
+          <w:numId w:val="1"/>
+        </w:numPr>
+      </w:pPr>
+      <w:r>
+        <w:t>Inserting in a LinkedList</w:t>
+      </w:r>
+    </w:p>
+    <w:p>
+      <w:pPr>
+        <w:pStyle w:val="ListParagraph"/>
+        <w:numPr>
+          <w:ilvl w:val="1"/>
+          <w:numId w:val="1"/>
+        </w:numPr>
+      </w:pPr>
+      <w:r>
+        <w:t>Create a new node “Bill”</w:t>
+      </w:r>
+    </w:p>
+    <w:p>
+      <w:pPr>
+        <w:pStyle w:val="ListParagraph"/>
+        <w:numPr>
+          <w:ilvl w:val="1"/>
+          <w:numId w:val="1"/>
+        </w:numPr>
+      </w:pPr>
+      <w:r>
+        <w:t xml:space="preserve">Assign “Jane” to the next field </w:t>
+      </w:r>
+    </w:p>
+    <w:p>
+      <w:pPr>
+        <w:pStyle w:val="ListParagraph"/>
+        <w:numPr>
+          <w:ilvl w:val="1"/>
+          <w:numId w:val="1"/>
+        </w:numPr>
+      </w:pPr>
+      <w:r>
+        <w:t>Assign head to “Bill”</w:t>
+      </w:r>
+    </w:p>
+    <w:p>
+      <w:pPr>
+        <w:pStyle w:val="ListParagraph"/>
+        <w:numPr>
+          <w:ilvl w:val="1"/>
+          <w:numId w:val="1"/>
+        </w:numPr>
+      </w:pPr>
+      <w:r>
+        <w:t xml:space="preserve">Will be </w:t>
+      </w:r>
+      <w:proofErr w:type="gramStart"/>
+      <w:r>
+        <w:t>O(</w:t>
+      </w:r>
+      <w:proofErr w:type="gramEnd"/>
+      <w:r>
+        <w:t>1) complexity</w:t>
+      </w:r>
+    </w:p>
+    <w:p/>
+    <w:p>
+      <w:pPr>
+        <w:pStyle w:val="ListParagraph"/>
+        <w:numPr>
+          <w:ilvl w:val="0"/>
+          <w:numId w:val="1"/>
+        </w:numPr>
+      </w:pPr>
+      <w:r>
+        <w:t>Deleting in a LinkedList</w:t>
+      </w:r>
+    </w:p>
+    <w:p>
+      <w:pPr>
+        <w:pStyle w:val="ListParagraph"/>
+        <w:numPr>
+          <w:ilvl w:val="1"/>
+          <w:numId w:val="1"/>
+        </w:numPr>
+      </w:pPr>
+      <w:r>
+        <w:t>Assign “Bill to temporary variable “</w:t>
+      </w:r>
+      <w:proofErr w:type="spellStart"/>
+      <w:r>
+        <w:t>removedNode</w:t>
+      </w:r>
+      <w:proofErr w:type="spellEnd"/>
+      <w:r>
+        <w:t>”</w:t>
+      </w:r>
+    </w:p>
+    <w:p>
+      <w:pPr>
+        <w:pStyle w:val="ListParagraph"/>
+        <w:numPr>
+          <w:ilvl w:val="1"/>
+          <w:numId w:val="1"/>
+        </w:numPr>
+      </w:pPr>
+      <w:r>
+        <w:t>Assign “head” to “Jane”</w:t>
+      </w:r>
+    </w:p>
+    <w:p>
+      <w:pPr>
+        <w:pStyle w:val="ListParagraph"/>
+        <w:numPr>
+          <w:ilvl w:val="1"/>
+          <w:numId w:val="1"/>
+        </w:numPr>
+      </w:pPr>
+      <w:r>
+        <w:t>Return “</w:t>
+      </w:r>
+      <w:proofErr w:type="spellStart"/>
+      <w:r>
+        <w:t>removedNode</w:t>
+      </w:r>
+      <w:proofErr w:type="spellEnd"/>
+      <w:r>
+        <w:t>”</w:t>
+      </w:r>
+    </w:p>
+    <w:p>
+      <w:pPr>
+        <w:pStyle w:val="ListParagraph"/>
+        <w:numPr>
+          <w:ilvl w:val="1"/>
+          <w:numId w:val="1"/>
+        </w:numPr>
+      </w:pPr>
+      <w:r>
+        <w:t xml:space="preserve">Will be </w:t>
+      </w:r>
+      <w:proofErr w:type="gramStart"/>
+      <w:r>
+        <w:t>O(</w:t>
+      </w:r>
+      <w:proofErr w:type="gramEnd"/>
+      <w:r>
+        <w:t>1) complexity</w:t>
+      </w:r>
+    </w:p>
+    <w:p>
+      <w:pPr>
+        <w:pStyle w:val="ListParagraph"/>
+        <w:numPr>
+          <w:ilvl w:val="1"/>
+          <w:numId w:val="1"/>
+        </w:numPr>
+      </w:pPr>
+      <w:r>
+        <w:t xml:space="preserve">If you want to do </w:t>
+      </w:r>
+      <w:proofErr w:type="gramStart"/>
+      <w:r>
+        <w:t>cleanup</w:t>
+      </w:r>
+      <w:proofErr w:type="gramEnd"/>
+      <w:r>
+        <w:t xml:space="preserve"> you’d set Bill next field to null</w:t>
+      </w:r>
+    </w:p>
+    <w:p>
+      <w:pPr>
+        <w:pStyle w:val="ListParagraph"/>
+      </w:pPr>
+    </w:p>
+    <w:p>
+      <w:pPr>
+        <w:pStyle w:val="ListParagraph"/>
+      </w:pPr>
+    </w:p>
+    <w:p>
+      <w:pPr>
+        <w:pStyle w:val="ListParagraph"/>
+      </w:pPr>
+    </w:p>
+    <w:p>
+      <w:pPr>
+        <w:pStyle w:val="ListParagraph"/>
+      </w:pPr>
+    </w:p>
+    <w:p>
+      <w:pPr>
+        <w:rPr>
+          <w:b/>
+          <w:bCs/>
+          <w:sz w:val="28"/>
+          <w:szCs w:val="28"/>
+          <w:u w:val="single"/>
+        </w:rPr>
+      </w:pPr>
+      <w:r>
+        <w:rPr>
+          <w:b/>
+          <w:bCs/>
+          <w:sz w:val="28"/>
+          <w:szCs w:val="28"/>
+          <w:u w:val="single"/>
+        </w:rPr>
+        <w:t>Doubly Linked List</w:t>
+      </w:r>
+    </w:p>
+    <w:p>
+      <w:pPr>
+        <w:pStyle w:val="ListParagraph"/>
+        <w:numPr>
+          <w:ilvl w:val="0"/>
+          <w:numId w:val="1"/>
+        </w:numPr>
+      </w:pPr>
+      <w:r>
+        <w:t>a</w:t>
+      </w:r>
+    </w:p>
+    <w:p/>
+    <w:p/>
     <w:p/>
     <w:p>
       <w:pPr>
@@ -4928,7 +5588,7 @@
   <w:style w:type="paragraph" w:default="1" w:styleId="Normal">
     <w:name w:val="Normal"/>
     <w:qFormat/>
-    <w:rsid w:val="00627B02"/>
+    <w:rsid w:val="00415CAB"/>
   </w:style>
   <w:style w:type="character" w:default="1" w:styleId="DefaultParagraphFont">
     <w:name w:val="Default Paragraph Font"/>

</xml_diff>

<commit_message>
Added Employee class to the LinkedLists package
</commit_message>
<xml_diff>
--- a/DataStructuresAndAlgorithmNotes.docx
+++ b/DataStructuresAndAlgorithmNotes.docx
@@ -259,15 +259,7 @@
     </w:p>
     <w:p>
       <w:r>
-        <w:t xml:space="preserve">Constant </w:t>
-      </w:r>
-      <w:proofErr w:type="gramStart"/>
-      <w:r>
-        <w:t>O(</w:t>
-      </w:r>
-      <w:proofErr w:type="gramEnd"/>
-      <w:r>
-        <w:t>1) : As the number of items increases the number of steps remain the same (constant). This is the best-case scenario.</w:t>
+        <w:t>Constant O(1) : As the number of items increases the number of steps remain the same (constant). This is the best-case scenario.</w:t>
       </w:r>
     </w:p>
     <w:p>
@@ -388,13 +380,8 @@
           <w:numId w:val="1"/>
         </w:numPr>
       </w:pPr>
-      <w:proofErr w:type="gramStart"/>
-      <w:r>
-        <w:t>O(</w:t>
-      </w:r>
-      <w:proofErr w:type="gramEnd"/>
-      <w:r>
-        <w:t>1)</w:t>
+      <w:r>
+        <w:t>O(1)</w:t>
       </w:r>
       <w:r>
         <w:t xml:space="preserve"> constant</w:t>
@@ -432,15 +419,7 @@
         </w:numPr>
       </w:pPr>
       <w:r>
-        <w:t xml:space="preserve">When indices of element </w:t>
-      </w:r>
-      <w:proofErr w:type="gramStart"/>
-      <w:r>
-        <w:t>is</w:t>
-      </w:r>
-      <w:proofErr w:type="gramEnd"/>
-      <w:r>
-        <w:t xml:space="preserve"> unknown it becomes:</w:t>
+        <w:t>When indices of element is unknown it becomes:</w:t>
       </w:r>
     </w:p>
     <w:p>
@@ -3420,13 +3399,8 @@
               <w:pStyle w:val="ListParagraph"/>
               <w:ind w:left="0"/>
             </w:pPr>
-            <w:proofErr w:type="gramStart"/>
             <w:r>
-              <w:t>add(</w:t>
-            </w:r>
-            <w:proofErr w:type="gramEnd"/>
-            <w:r>
-              <w:t>E e)</w:t>
+              <w:t>add(E e)</w:t>
             </w:r>
           </w:p>
         </w:tc>
@@ -3469,13 +3443,8 @@
               <w:pStyle w:val="ListParagraph"/>
               <w:ind w:left="0"/>
             </w:pPr>
-            <w:proofErr w:type="gramStart"/>
             <w:r>
-              <w:t>contains(</w:t>
-            </w:r>
-            <w:proofErr w:type="gramEnd"/>
-            <w:r>
-              <w:t>Object o)</w:t>
+              <w:t>contains(Object o)</w:t>
             </w:r>
           </w:p>
         </w:tc>
@@ -3504,13 +3473,8 @@
               <w:pStyle w:val="ListParagraph"/>
               <w:ind w:left="0"/>
             </w:pPr>
-            <w:proofErr w:type="spellStart"/>
             <w:r>
-              <w:t>E</w:t>
-            </w:r>
-            <w:proofErr w:type="spellEnd"/>
-            <w:r>
-              <w:t xml:space="preserve"> get</w:t>
+              <w:t>E get</w:t>
             </w:r>
           </w:p>
         </w:tc>
@@ -3567,18 +3531,8 @@
               <w:pStyle w:val="ListParagraph"/>
               <w:ind w:left="0"/>
             </w:pPr>
-            <w:proofErr w:type="spellStart"/>
-            <w:proofErr w:type="gramStart"/>
             <w:r>
-              <w:t>indexOf</w:t>
-            </w:r>
-            <w:proofErr w:type="spellEnd"/>
-            <w:r>
-              <w:t>(</w:t>
-            </w:r>
-            <w:proofErr w:type="gramEnd"/>
-            <w:r>
-              <w:t>Object o)</w:t>
+              <w:t>indexOf(Object o)</w:t>
             </w:r>
           </w:p>
         </w:tc>
@@ -3621,18 +3575,8 @@
               <w:pStyle w:val="ListParagraph"/>
               <w:ind w:left="0"/>
             </w:pPr>
-            <w:proofErr w:type="spellStart"/>
-            <w:proofErr w:type="gramStart"/>
             <w:r>
-              <w:t>isEmpty</w:t>
-            </w:r>
-            <w:proofErr w:type="spellEnd"/>
-            <w:r>
-              <w:t>(</w:t>
-            </w:r>
-            <w:proofErr w:type="gramEnd"/>
-            <w:r>
-              <w:t>)</w:t>
+              <w:t>isEmpty()</w:t>
             </w:r>
           </w:p>
         </w:tc>
@@ -3675,13 +3619,8 @@
               <w:pStyle w:val="ListParagraph"/>
               <w:ind w:left="0"/>
             </w:pPr>
-            <w:proofErr w:type="gramStart"/>
             <w:r>
-              <w:t>remove(</w:t>
-            </w:r>
-            <w:proofErr w:type="gramEnd"/>
-            <w:r>
-              <w:t>Object o)</w:t>
+              <w:t>remove(Object o)</w:t>
             </w:r>
           </w:p>
         </w:tc>
@@ -3724,13 +3663,8 @@
               <w:pStyle w:val="ListParagraph"/>
               <w:ind w:left="0"/>
             </w:pPr>
-            <w:proofErr w:type="gramStart"/>
             <w:r>
-              <w:t>size(</w:t>
-            </w:r>
-            <w:proofErr w:type="gramEnd"/>
-            <w:r>
-              <w:t>)</w:t>
+              <w:t>size()</w:t>
             </w:r>
           </w:p>
         </w:tc>
@@ -3759,37 +3693,8 @@
               <w:pStyle w:val="ListParagraph"/>
               <w:ind w:left="0"/>
             </w:pPr>
-            <w:proofErr w:type="gramStart"/>
             <w:r>
-              <w:t>Object[</w:t>
-            </w:r>
-            <w:proofErr w:type="gramEnd"/>
-            <w:r>
-              <w:t>]</w:t>
-            </w:r>
-          </w:p>
-        </w:tc>
-        <w:tc>
-          <w:tcPr>
-            <w:tcW w:w="3117" w:type="dxa"/>
-          </w:tcPr>
-          <w:p>
-            <w:pPr>
-              <w:pStyle w:val="ListParagraph"/>
-              <w:ind w:left="0"/>
-            </w:pPr>
-            <w:proofErr w:type="spellStart"/>
-            <w:proofErr w:type="gramStart"/>
-            <w:r>
-              <w:t>toArray</w:t>
-            </w:r>
-            <w:proofErr w:type="spellEnd"/>
-            <w:r>
-              <w:t>(</w:t>
-            </w:r>
-            <w:proofErr w:type="gramEnd"/>
-            <w:r>
-              <w:t>)</w:t>
+              <w:t>Object[]</w:t>
             </w:r>
           </w:p>
         </w:tc>
@@ -3803,15 +3708,21 @@
               <w:ind w:left="0"/>
             </w:pPr>
             <w:r>
-              <w:t xml:space="preserve">Returns an array containing </w:t>
+              <w:t>toArray()</w:t>
             </w:r>
-            <w:proofErr w:type="gramStart"/>
+          </w:p>
+        </w:tc>
+        <w:tc>
+          <w:tcPr>
+            <w:tcW w:w="3117" w:type="dxa"/>
+          </w:tcPr>
+          <w:p>
+            <w:pPr>
+              <w:pStyle w:val="ListParagraph"/>
+              <w:ind w:left="0"/>
+            </w:pPr>
             <w:r>
-              <w:t>all of</w:t>
-            </w:r>
-            <w:proofErr w:type="gramEnd"/>
-            <w:r>
-              <w:t xml:space="preserve"> the elements in this list in proper sequence (from first to last element)</w:t>
+              <w:t>Returns an array containing all of the elements in this list in proper sequence (from first to last element)</w:t>
             </w:r>
           </w:p>
         </w:tc>
@@ -4027,13 +3938,8 @@
       <w:r>
         <w:t xml:space="preserve">E.g., </w:t>
       </w:r>
-      <w:proofErr w:type="spellStart"/>
-      <w:r>
-        <w:t>ArrayList</w:t>
-      </w:r>
-      <w:proofErr w:type="spellEnd"/>
-      <w:r>
-        <w:t xml:space="preserve"> class implements the List interfaces and Array Data Structure.</w:t>
+      <w:r>
+        <w:t>ArrayList class implements the List interfaces and Array Data Structure.</w:t>
       </w:r>
     </w:p>
     <w:p>
@@ -4045,15 +3951,7 @@
         </w:numPr>
       </w:pPr>
       <w:r>
-        <w:t xml:space="preserve">The implementation of the List abstract data type in the </w:t>
-      </w:r>
-      <w:proofErr w:type="spellStart"/>
-      <w:r>
-        <w:t>ArrayList</w:t>
-      </w:r>
-      <w:proofErr w:type="spellEnd"/>
-      <w:r>
-        <w:t xml:space="preserve"> class is to add Lists functionality to Array Data Structures.</w:t>
+        <w:t>The implementation of the List abstract data type in the ArrayList class is to add Lists functionality to Array Data Structures.</w:t>
       </w:r>
     </w:p>
     <w:p>
@@ -4223,26 +4121,8 @@
           <w:u w:val="single"/>
         </w:rPr>
       </w:pPr>
-      <w:proofErr w:type="spellStart"/>
-      <w:proofErr w:type="gramStart"/>
-      <w:r>
-        <w:t>ArrayList</w:t>
-      </w:r>
-      <w:proofErr w:type="spellEnd"/>
-      <w:r>
-        <w:t>(</w:t>
-      </w:r>
-      <w:proofErr w:type="gramEnd"/>
-      <w:r>
-        <w:t xml:space="preserve">int </w:t>
-      </w:r>
-      <w:proofErr w:type="spellStart"/>
-      <w:r>
-        <w:t>initialCapacity</w:t>
-      </w:r>
-      <w:proofErr w:type="spellEnd"/>
-      <w:r>
-        <w:t>) – constructs an empty list with the specified initial capacity</w:t>
+      <w:r>
+        <w:t>ArrayList(int initialCapacity) – constructs an empty list with the specified initial capacity</w:t>
       </w:r>
     </w:p>
     <w:p>
@@ -4428,15 +4308,7 @@
         </w:rPr>
       </w:pPr>
       <w:r>
-        <w:t xml:space="preserve">Vector is a thread safe </w:t>
-      </w:r>
-      <w:proofErr w:type="spellStart"/>
-      <w:r>
-        <w:t>ArrayList</w:t>
-      </w:r>
-      <w:proofErr w:type="spellEnd"/>
-      <w:r>
-        <w:t xml:space="preserve"> class</w:t>
+        <w:t>Vector is a thread safe ArrayList class</w:t>
       </w:r>
     </w:p>
     <w:p>
@@ -4474,15 +4346,7 @@
         </w:rPr>
       </w:pPr>
       <w:r>
-        <w:t xml:space="preserve">If a thread-safe implementation is not needed, then </w:t>
-      </w:r>
-      <w:proofErr w:type="spellStart"/>
-      <w:r>
-        <w:t>ArrayList</w:t>
-      </w:r>
-      <w:proofErr w:type="spellEnd"/>
-      <w:r>
-        <w:t xml:space="preserve"> is a better option</w:t>
+        <w:t>If a thread-safe implementation is not needed, then ArrayList is a better option</w:t>
       </w:r>
     </w:p>
     <w:p>
@@ -4537,6 +4401,78 @@
           <w:u w:val="single"/>
         </w:rPr>
         <w:t>Linked List</w:t>
+      </w:r>
+    </w:p>
+    <w:p>
+      <w:pPr>
+        <w:pStyle w:val="ListParagraph"/>
+        <w:numPr>
+          <w:ilvl w:val="0"/>
+          <w:numId w:val="1"/>
+        </w:numPr>
+      </w:pPr>
+      <w:r>
+        <w:t>Pros</w:t>
+      </w:r>
+    </w:p>
+    <w:p>
+      <w:pPr>
+        <w:pStyle w:val="ListParagraph"/>
+        <w:numPr>
+          <w:ilvl w:val="1"/>
+          <w:numId w:val="1"/>
+        </w:numPr>
+      </w:pPr>
+      <w:r>
+        <w:t xml:space="preserve">Does not need to be resized </w:t>
+      </w:r>
+    </w:p>
+    <w:p>
+      <w:pPr>
+        <w:pStyle w:val="ListParagraph"/>
+        <w:numPr>
+          <w:ilvl w:val="1"/>
+          <w:numId w:val="1"/>
+        </w:numPr>
+      </w:pPr>
+      <w:r>
+        <w:t xml:space="preserve">Can be O(1) complexity if only need to add items to the front of the list </w:t>
+      </w:r>
+    </w:p>
+    <w:p>
+      <w:pPr>
+        <w:pStyle w:val="ListParagraph"/>
+        <w:numPr>
+          <w:ilvl w:val="0"/>
+          <w:numId w:val="1"/>
+        </w:numPr>
+      </w:pPr>
+      <w:r>
+        <w:t>Cons</w:t>
+      </w:r>
+    </w:p>
+    <w:p>
+      <w:pPr>
+        <w:pStyle w:val="ListParagraph"/>
+        <w:numPr>
+          <w:ilvl w:val="1"/>
+          <w:numId w:val="1"/>
+        </w:numPr>
+      </w:pPr>
+      <w:r>
+        <w:t xml:space="preserve">Bounded by memory </w:t>
+      </w:r>
+    </w:p>
+    <w:p>
+      <w:pPr>
+        <w:pStyle w:val="ListParagraph"/>
+        <w:numPr>
+          <w:ilvl w:val="1"/>
+          <w:numId w:val="1"/>
+        </w:numPr>
+      </w:pPr>
+      <w:r>
+        <w:t>Not good for random access</w:t>
       </w:r>
     </w:p>
     <w:p>
@@ -4721,17 +4657,11 @@
         </w:numPr>
       </w:pPr>
       <w:r>
-        <w:t xml:space="preserve">Will be </w:t>
-      </w:r>
-      <w:proofErr w:type="gramStart"/>
-      <w:r>
-        <w:t>O(</w:t>
-      </w:r>
-      <w:proofErr w:type="gramEnd"/>
-      <w:r>
-        <w:t>1) complexity</w:t>
-      </w:r>
-    </w:p>
+        <w:t>Will be O(1) complexity</w:t>
+      </w:r>
+    </w:p>
+    <w:p/>
+    <w:p/>
     <w:p/>
     <w:p>
       <w:pPr>
@@ -4754,15 +4684,7 @@
         </w:numPr>
       </w:pPr>
       <w:r>
-        <w:t>Assign “Bill to temporary variable “</w:t>
-      </w:r>
-      <w:proofErr w:type="spellStart"/>
-      <w:r>
-        <w:t>removedNode</w:t>
-      </w:r>
-      <w:proofErr w:type="spellEnd"/>
-      <w:r>
-        <w:t>”</w:t>
+        <w:t>Assign “Bill to temporary variable “removedNode”</w:t>
       </w:r>
     </w:p>
     <w:p>
@@ -4786,15 +4708,7 @@
         </w:numPr>
       </w:pPr>
       <w:r>
-        <w:t>Return “</w:t>
-      </w:r>
-      <w:proofErr w:type="spellStart"/>
-      <w:r>
-        <w:t>removedNode</w:t>
-      </w:r>
-      <w:proofErr w:type="spellEnd"/>
-      <w:r>
-        <w:t>”</w:t>
+        <w:t>Return “removedNode”</w:t>
       </w:r>
     </w:p>
     <w:p>
@@ -4806,15 +4720,7 @@
         </w:numPr>
       </w:pPr>
       <w:r>
-        <w:t xml:space="preserve">Will be </w:t>
-      </w:r>
-      <w:proofErr w:type="gramStart"/>
-      <w:r>
-        <w:t>O(</w:t>
-      </w:r>
-      <w:proofErr w:type="gramEnd"/>
-      <w:r>
-        <w:t>1) complexity</w:t>
+        <w:t>Will be O(1) complexity</w:t>
       </w:r>
     </w:p>
     <w:p>
@@ -4826,15 +4732,7 @@
         </w:numPr>
       </w:pPr>
       <w:r>
-        <w:t xml:space="preserve">If you want to do </w:t>
-      </w:r>
-      <w:proofErr w:type="gramStart"/>
-      <w:r>
-        <w:t>cleanup</w:t>
-      </w:r>
-      <w:proofErr w:type="gramEnd"/>
-      <w:r>
-        <w:t xml:space="preserve"> you’d set Bill next field to null</w:t>
+        <w:t>If you want to do cleanup you’d set Bill next field to null</w:t>
       </w:r>
     </w:p>
     <w:p>

</xml_diff>

<commit_message>
Updated DataStructuresAndAlgorithmNotes.docx notes to be more concise
</commit_message>
<xml_diff>
--- a/DataStructuresAndAlgorithmNotes.docx
+++ b/DataStructuresAndAlgorithmNotes.docx
@@ -819,8 +819,8 @@
           <w:noProof/>
         </w:rPr>
         <w:drawing>
-          <wp:inline distT="0" distB="0" distL="0" distR="0" wp14:anchorId="1BBD1C11" wp14:editId="4DE51780">
-            <wp:extent cx="4076700" cy="1391565"/>
+          <wp:inline distT="0" distB="0" distL="0" distR="0" wp14:anchorId="1BBD1C11" wp14:editId="64B504BB">
+            <wp:extent cx="3581400" cy="1222496"/>
             <wp:effectExtent l="0" t="0" r="0" b="0"/>
             <wp:docPr id="8" name="Picture 8" descr="Graphical user interface, application&#10;&#10;Description automatically generated"/>
             <wp:cNvGraphicFramePr>
@@ -842,7 +842,7 @@
                   <pic:spPr>
                     <a:xfrm>
                       <a:off x="0" y="0"/>
-                      <a:ext cx="4094905" cy="1397779"/>
+                      <a:ext cx="3610420" cy="1232402"/>
                     </a:xfrm>
                     <a:prstGeom prst="rect">
                       <a:avLst/>
@@ -859,31 +859,10 @@
       <w:pPr>
         <w:jc w:val="center"/>
       </w:pPr>
-    </w:p>
-    <w:p>
-      <w:pPr>
-        <w:jc w:val="center"/>
-      </w:pPr>
-    </w:p>
-    <w:p>
-      <w:pPr>
-        <w:jc w:val="center"/>
-      </w:pPr>
-    </w:p>
-    <w:p>
-      <w:pPr>
-        <w:jc w:val="center"/>
-      </w:pPr>
-    </w:p>
-    <w:p>
-      <w:pPr>
-        <w:jc w:val="center"/>
-      </w:pPr>
       <w:r>
         <w:rPr>
           <w:noProof/>
         </w:rPr>
-        <w:lastRenderedPageBreak/>
         <w:drawing>
           <wp:inline distT="0" distB="0" distL="0" distR="0" wp14:anchorId="291582D0" wp14:editId="292CC687">
             <wp:extent cx="4952406" cy="4410075"/>
@@ -936,6 +915,40 @@
     </w:p>
     <w:p>
       <w:pPr>
+        <w:pStyle w:val="ListParagraph"/>
+        <w:numPr>
+          <w:ilvl w:val="0"/>
+          <w:numId w:val="1"/>
+        </w:numPr>
+      </w:pPr>
+      <w:r>
+        <w:lastRenderedPageBreak/>
+        <w:t xml:space="preserve">In general, the time complexity can be determined by looking at the amount of “for” loops the algorithm has as they correspond to “n”. </w:t>
+      </w:r>
+    </w:p>
+    <w:p>
+      <w:pPr>
+        <w:pStyle w:val="ListParagraph"/>
+        <w:numPr>
+          <w:ilvl w:val="1"/>
+          <w:numId w:val="1"/>
+        </w:numPr>
+      </w:pPr>
+      <w:r>
+        <w:t>2 for loops (quadratic algorithms)</w:t>
+      </w:r>
+    </w:p>
+    <w:p>
+      <w:pPr>
+        <w:pStyle w:val="ListParagraph"/>
+        <w:numPr>
+          <w:ilvl w:val="1"/>
+          <w:numId w:val="1"/>
+        </w:numPr>
+      </w:pPr>
+    </w:p>
+    <w:p>
+      <w:pPr>
         <w:rPr>
           <w:b/>
           <w:bCs/>
@@ -952,360 +965,6 @@
           <w:szCs w:val="28"/>
           <w:u w:val="single"/>
         </w:rPr>
-        <w:t>Bubble Sort</w:t>
-      </w:r>
-      <w:r>
-        <w:rPr>
-          <w:b/>
-          <w:bCs/>
-          <w:sz w:val="28"/>
-          <w:szCs w:val="28"/>
-          <w:u w:val="single"/>
-        </w:rPr>
-        <w:t xml:space="preserve"> Implementation</w:t>
-      </w:r>
-    </w:p>
-    <w:p>
-      <w:pPr>
-        <w:rPr>
-          <w:b/>
-          <w:bCs/>
-          <w:sz w:val="28"/>
-          <w:szCs w:val="28"/>
-          <w:u w:val="single"/>
-        </w:rPr>
-      </w:pPr>
-      <w:r>
-        <w:rPr>
-          <w:noProof/>
-        </w:rPr>
-        <w:drawing>
-          <wp:inline distT="0" distB="0" distL="0" distR="0" wp14:anchorId="31774E36" wp14:editId="0659BA18">
-            <wp:extent cx="5105400" cy="3186511"/>
-            <wp:effectExtent l="0" t="0" r="0" b="0"/>
-            <wp:docPr id="5" name="Picture 5" descr="Text&#10;&#10;Description automatically generated"/>
-            <wp:cNvGraphicFramePr>
-              <a:graphicFrameLocks xmlns:a="http://schemas.openxmlformats.org/drawingml/2006/main" noChangeAspect="1"/>
-            </wp:cNvGraphicFramePr>
-            <a:graphic xmlns:a="http://schemas.openxmlformats.org/drawingml/2006/main">
-              <a:graphicData uri="http://schemas.openxmlformats.org/drawingml/2006/picture">
-                <pic:pic xmlns:pic="http://schemas.openxmlformats.org/drawingml/2006/picture">
-                  <pic:nvPicPr>
-                    <pic:cNvPr id="5" name="Picture 5" descr="Text&#10;&#10;Description automatically generated"/>
-                    <pic:cNvPicPr/>
-                  </pic:nvPicPr>
-                  <pic:blipFill>
-                    <a:blip r:embed="rId12"/>
-                    <a:stretch>
-                      <a:fillRect/>
-                    </a:stretch>
-                  </pic:blipFill>
-                  <pic:spPr>
-                    <a:xfrm>
-                      <a:off x="0" y="0"/>
-                      <a:ext cx="5112953" cy="3191225"/>
-                    </a:xfrm>
-                    <a:prstGeom prst="rect">
-                      <a:avLst/>
-                    </a:prstGeom>
-                  </pic:spPr>
-                </pic:pic>
-              </a:graphicData>
-            </a:graphic>
-          </wp:inline>
-        </w:drawing>
-      </w:r>
-    </w:p>
-    <w:p>
-      <w:pPr>
-        <w:pStyle w:val="ListParagraph"/>
-        <w:numPr>
-          <w:ilvl w:val="0"/>
-          <w:numId w:val="1"/>
-        </w:numPr>
-      </w:pPr>
-      <w:r>
-        <w:lastRenderedPageBreak/>
-        <w:t xml:space="preserve">In general, the time complexity can be determined by looking at the amount of “for” loops the algorithm has as they correspond to “n”. </w:t>
-      </w:r>
-    </w:p>
-    <w:p>
-      <w:pPr>
-        <w:pStyle w:val="ListParagraph"/>
-        <w:numPr>
-          <w:ilvl w:val="1"/>
-          <w:numId w:val="1"/>
-        </w:numPr>
-      </w:pPr>
-      <w:r>
-        <w:t>2 for loops (quadratic algorithms)</w:t>
-      </w:r>
-    </w:p>
-    <w:p>
-      <w:pPr>
-        <w:pStyle w:val="ListParagraph"/>
-        <w:ind w:left="1440"/>
-      </w:pPr>
-    </w:p>
-    <w:p>
-      <w:pPr>
-        <w:pStyle w:val="ListParagraph"/>
-        <w:ind w:left="1440"/>
-      </w:pPr>
-    </w:p>
-    <w:p>
-      <w:pPr>
-        <w:pStyle w:val="ListParagraph"/>
-        <w:ind w:left="1440"/>
-      </w:pPr>
-    </w:p>
-    <w:p>
-      <w:pPr>
-        <w:pStyle w:val="ListParagraph"/>
-        <w:ind w:left="1440"/>
-      </w:pPr>
-    </w:p>
-    <w:p>
-      <w:pPr>
-        <w:pStyle w:val="ListParagraph"/>
-        <w:ind w:left="1440"/>
-      </w:pPr>
-    </w:p>
-    <w:p>
-      <w:pPr>
-        <w:pStyle w:val="ListParagraph"/>
-        <w:ind w:left="1440"/>
-      </w:pPr>
-    </w:p>
-    <w:p>
-      <w:pPr>
-        <w:pStyle w:val="ListParagraph"/>
-        <w:ind w:left="1440"/>
-      </w:pPr>
-    </w:p>
-    <w:p>
-      <w:pPr>
-        <w:pStyle w:val="ListParagraph"/>
-        <w:ind w:left="1440"/>
-      </w:pPr>
-    </w:p>
-    <w:p>
-      <w:pPr>
-        <w:pStyle w:val="ListParagraph"/>
-        <w:ind w:left="1440"/>
-      </w:pPr>
-    </w:p>
-    <w:p>
-      <w:pPr>
-        <w:pStyle w:val="ListParagraph"/>
-        <w:ind w:left="1440"/>
-      </w:pPr>
-    </w:p>
-    <w:p>
-      <w:pPr>
-        <w:pStyle w:val="ListParagraph"/>
-        <w:ind w:left="1440"/>
-      </w:pPr>
-    </w:p>
-    <w:p>
-      <w:pPr>
-        <w:pStyle w:val="ListParagraph"/>
-        <w:ind w:left="1440"/>
-      </w:pPr>
-    </w:p>
-    <w:p>
-      <w:pPr>
-        <w:pStyle w:val="ListParagraph"/>
-        <w:ind w:left="1440"/>
-      </w:pPr>
-    </w:p>
-    <w:p>
-      <w:pPr>
-        <w:pStyle w:val="ListParagraph"/>
-        <w:ind w:left="1440"/>
-      </w:pPr>
-    </w:p>
-    <w:p>
-      <w:pPr>
-        <w:pStyle w:val="ListParagraph"/>
-        <w:ind w:left="1440"/>
-      </w:pPr>
-    </w:p>
-    <w:p>
-      <w:pPr>
-        <w:pStyle w:val="ListParagraph"/>
-        <w:ind w:left="1440"/>
-      </w:pPr>
-    </w:p>
-    <w:p>
-      <w:pPr>
-        <w:pStyle w:val="ListParagraph"/>
-        <w:ind w:left="1440"/>
-      </w:pPr>
-    </w:p>
-    <w:p>
-      <w:pPr>
-        <w:pStyle w:val="ListParagraph"/>
-        <w:ind w:left="1440"/>
-      </w:pPr>
-    </w:p>
-    <w:p>
-      <w:pPr>
-        <w:pStyle w:val="ListParagraph"/>
-        <w:ind w:left="1440"/>
-      </w:pPr>
-    </w:p>
-    <w:p>
-      <w:pPr>
-        <w:pStyle w:val="ListParagraph"/>
-        <w:ind w:left="1440"/>
-      </w:pPr>
-    </w:p>
-    <w:p>
-      <w:pPr>
-        <w:pStyle w:val="ListParagraph"/>
-        <w:ind w:left="1440"/>
-      </w:pPr>
-    </w:p>
-    <w:p>
-      <w:pPr>
-        <w:pStyle w:val="ListParagraph"/>
-        <w:ind w:left="1440"/>
-      </w:pPr>
-    </w:p>
-    <w:p>
-      <w:pPr>
-        <w:pStyle w:val="ListParagraph"/>
-        <w:ind w:left="1440"/>
-      </w:pPr>
-    </w:p>
-    <w:p>
-      <w:pPr>
-        <w:pStyle w:val="ListParagraph"/>
-        <w:ind w:left="1440"/>
-      </w:pPr>
-    </w:p>
-    <w:p>
-      <w:pPr>
-        <w:pStyle w:val="ListParagraph"/>
-        <w:ind w:left="1440"/>
-      </w:pPr>
-    </w:p>
-    <w:p>
-      <w:pPr>
-        <w:pStyle w:val="ListParagraph"/>
-        <w:ind w:left="1440"/>
-      </w:pPr>
-    </w:p>
-    <w:p>
-      <w:pPr>
-        <w:pStyle w:val="ListParagraph"/>
-        <w:ind w:left="1440"/>
-      </w:pPr>
-    </w:p>
-    <w:p>
-      <w:pPr>
-        <w:pStyle w:val="ListParagraph"/>
-        <w:ind w:left="1440"/>
-      </w:pPr>
-    </w:p>
-    <w:p>
-      <w:pPr>
-        <w:pStyle w:val="ListParagraph"/>
-        <w:ind w:left="1440"/>
-      </w:pPr>
-    </w:p>
-    <w:p>
-      <w:pPr>
-        <w:pStyle w:val="ListParagraph"/>
-        <w:ind w:left="1440"/>
-      </w:pPr>
-    </w:p>
-    <w:p>
-      <w:pPr>
-        <w:pStyle w:val="ListParagraph"/>
-        <w:ind w:left="1440"/>
-      </w:pPr>
-    </w:p>
-    <w:p>
-      <w:pPr>
-        <w:pStyle w:val="ListParagraph"/>
-        <w:ind w:left="1440"/>
-      </w:pPr>
-    </w:p>
-    <w:p>
-      <w:pPr>
-        <w:pStyle w:val="ListParagraph"/>
-        <w:ind w:left="1440"/>
-      </w:pPr>
-    </w:p>
-    <w:p>
-      <w:pPr>
-        <w:pStyle w:val="ListParagraph"/>
-        <w:ind w:left="1440"/>
-      </w:pPr>
-    </w:p>
-    <w:p>
-      <w:pPr>
-        <w:pStyle w:val="ListParagraph"/>
-        <w:ind w:left="1440"/>
-      </w:pPr>
-    </w:p>
-    <w:p>
-      <w:pPr>
-        <w:pStyle w:val="ListParagraph"/>
-        <w:ind w:left="1440"/>
-      </w:pPr>
-    </w:p>
-    <w:p>
-      <w:pPr>
-        <w:pStyle w:val="ListParagraph"/>
-        <w:ind w:left="1440"/>
-      </w:pPr>
-    </w:p>
-    <w:p>
-      <w:pPr>
-        <w:pStyle w:val="ListParagraph"/>
-        <w:ind w:left="1440"/>
-      </w:pPr>
-    </w:p>
-    <w:p>
-      <w:pPr>
-        <w:pStyle w:val="ListParagraph"/>
-        <w:ind w:left="1440"/>
-      </w:pPr>
-    </w:p>
-    <w:p>
-      <w:pPr>
-        <w:pStyle w:val="ListParagraph"/>
-        <w:ind w:left="1440"/>
-      </w:pPr>
-    </w:p>
-    <w:p>
-      <w:pPr>
-        <w:pStyle w:val="ListParagraph"/>
-        <w:ind w:left="1440"/>
-      </w:pPr>
-    </w:p>
-    <w:p>
-      <w:pPr>
-        <w:rPr>
-          <w:b/>
-          <w:bCs/>
-          <w:sz w:val="28"/>
-          <w:szCs w:val="28"/>
-          <w:u w:val="single"/>
-        </w:rPr>
-      </w:pPr>
-      <w:r>
-        <w:rPr>
-          <w:b/>
-          <w:bCs/>
-          <w:sz w:val="28"/>
-          <w:szCs w:val="28"/>
-          <w:u w:val="single"/>
-        </w:rPr>
-        <w:lastRenderedPageBreak/>
         <w:t xml:space="preserve">Selection Sort Theory </w:t>
       </w:r>
     </w:p>
@@ -1473,7 +1132,7 @@
                     <pic:cNvPicPr/>
                   </pic:nvPicPr>
                   <pic:blipFill>
-                    <a:blip r:embed="rId13"/>
+                    <a:blip r:embed="rId12"/>
                     <a:stretch>
                       <a:fillRect/>
                     </a:stretch>
@@ -1494,6 +1153,7 @@
         </w:drawing>
       </w:r>
     </w:p>
+    <w:p/>
     <w:p>
       <w:pPr>
         <w:rPr>
@@ -1512,7 +1172,127 @@
           <w:szCs w:val="28"/>
           <w:u w:val="single"/>
         </w:rPr>
-        <w:t>Selection Implementation</w:t>
+        <w:t>Insertion Sort (Theory)</w:t>
+      </w:r>
+    </w:p>
+    <w:p>
+      <w:pPr>
+        <w:pStyle w:val="ListParagraph"/>
+        <w:numPr>
+          <w:ilvl w:val="0"/>
+          <w:numId w:val="1"/>
+        </w:numPr>
+      </w:pPr>
+      <w:r>
+        <w:t>In place algorithm</w:t>
+      </w:r>
+    </w:p>
+    <w:p>
+      <w:pPr>
+        <w:pStyle w:val="ListParagraph"/>
+        <w:numPr>
+          <w:ilvl w:val="0"/>
+          <w:numId w:val="1"/>
+        </w:numPr>
+      </w:pPr>
+      <w:r>
+        <w:t>O(n</w:t>
+      </w:r>
+      <w:r>
+        <w:rPr>
+          <w:vertAlign w:val="superscript"/>
+        </w:rPr>
+        <w:t>2</w:t>
+      </w:r>
+      <w:r>
+        <w:t>) – quadratic time complexity</w:t>
+      </w:r>
+    </w:p>
+    <w:p>
+      <w:pPr>
+        <w:pStyle w:val="ListParagraph"/>
+        <w:numPr>
+          <w:ilvl w:val="0"/>
+          <w:numId w:val="1"/>
+        </w:numPr>
+      </w:pPr>
+      <w:r>
+        <w:t>Stable</w:t>
+      </w:r>
+    </w:p>
+    <w:p>
+      <w:pPr>
+        <w:pStyle w:val="ListParagraph"/>
+        <w:numPr>
+          <w:ilvl w:val="0"/>
+          <w:numId w:val="1"/>
+        </w:numPr>
+      </w:pPr>
+      <w:r>
+        <w:t>Grows from left to right</w:t>
+      </w:r>
+    </w:p>
+    <w:p>
+      <w:pPr>
+        <w:pStyle w:val="ListParagraph"/>
+        <w:numPr>
+          <w:ilvl w:val="0"/>
+          <w:numId w:val="1"/>
+        </w:numPr>
+      </w:pPr>
+      <w:r>
+        <w:t>Work with the sorted partition</w:t>
+      </w:r>
+    </w:p>
+    <w:p>
+      <w:pPr>
+        <w:pStyle w:val="ListParagraph"/>
+        <w:numPr>
+          <w:ilvl w:val="0"/>
+          <w:numId w:val="1"/>
+        </w:numPr>
+      </w:pPr>
+      <w:r>
+        <w:t>Uses 3 variables</w:t>
+      </w:r>
+    </w:p>
+    <w:p>
+      <w:pPr>
+        <w:pStyle w:val="ListParagraph"/>
+        <w:numPr>
+          <w:ilvl w:val="1"/>
+          <w:numId w:val="1"/>
+        </w:numPr>
+      </w:pPr>
+      <w:r>
+        <w:t>Unsorted partition index</w:t>
+      </w:r>
+    </w:p>
+    <w:p>
+      <w:pPr>
+        <w:pStyle w:val="ListParagraph"/>
+        <w:numPr>
+          <w:ilvl w:val="1"/>
+          <w:numId w:val="1"/>
+        </w:numPr>
+      </w:pPr>
+      <w:r>
+        <w:t>Traverse index</w:t>
+      </w:r>
+    </w:p>
+    <w:p>
+      <w:pPr>
+        <w:pStyle w:val="ListParagraph"/>
+        <w:numPr>
+          <w:ilvl w:val="1"/>
+          <w:numId w:val="1"/>
+        </w:numPr>
+      </w:pPr>
+      <w:r>
+        <w:t xml:space="preserve">New Element </w:t>
+      </w:r>
+      <w:r>
+        <w:t>– value we want to insert</w:t>
       </w:r>
     </w:p>
     <w:p>
@@ -1520,190 +1300,7 @@
         <w:rPr>
           <w:noProof/>
         </w:rPr>
-        <w:drawing>
-          <wp:inline distT="0" distB="0" distL="0" distR="0" wp14:anchorId="15B01A29" wp14:editId="77A7D469">
-            <wp:extent cx="5943600" cy="3380740"/>
-            <wp:effectExtent l="0" t="0" r="0" b="0"/>
-            <wp:docPr id="10" name="Picture 10" descr="Text&#10;&#10;Description automatically generated"/>
-            <wp:cNvGraphicFramePr>
-              <a:graphicFrameLocks xmlns:a="http://schemas.openxmlformats.org/drawingml/2006/main" noChangeAspect="1"/>
-            </wp:cNvGraphicFramePr>
-            <a:graphic xmlns:a="http://schemas.openxmlformats.org/drawingml/2006/main">
-              <a:graphicData uri="http://schemas.openxmlformats.org/drawingml/2006/picture">
-                <pic:pic xmlns:pic="http://schemas.openxmlformats.org/drawingml/2006/picture">
-                  <pic:nvPicPr>
-                    <pic:cNvPr id="10" name="Picture 10" descr="Text&#10;&#10;Description automatically generated"/>
-                    <pic:cNvPicPr/>
-                  </pic:nvPicPr>
-                  <pic:blipFill>
-                    <a:blip r:embed="rId14"/>
-                    <a:stretch>
-                      <a:fillRect/>
-                    </a:stretch>
-                  </pic:blipFill>
-                  <pic:spPr>
-                    <a:xfrm>
-                      <a:off x="0" y="0"/>
-                      <a:ext cx="5943600" cy="3380740"/>
-                    </a:xfrm>
-                    <a:prstGeom prst="rect">
-                      <a:avLst/>
-                    </a:prstGeom>
-                  </pic:spPr>
-                </pic:pic>
-              </a:graphicData>
-            </a:graphic>
-          </wp:inline>
-        </w:drawing>
-      </w:r>
-    </w:p>
-    <w:p>
-      <w:pPr>
-        <w:rPr>
-          <w:b/>
-          <w:bCs/>
-          <w:sz w:val="28"/>
-          <w:szCs w:val="28"/>
-          <w:u w:val="single"/>
-        </w:rPr>
-      </w:pPr>
-      <w:r>
-        <w:rPr>
-          <w:b/>
-          <w:bCs/>
-          <w:sz w:val="28"/>
-          <w:szCs w:val="28"/>
-          <w:u w:val="single"/>
-        </w:rPr>
         <w:lastRenderedPageBreak/>
-        <w:t>Insertion Sort (Theory)</w:t>
-      </w:r>
-    </w:p>
-    <w:p>
-      <w:pPr>
-        <w:pStyle w:val="ListParagraph"/>
-        <w:numPr>
-          <w:ilvl w:val="0"/>
-          <w:numId w:val="1"/>
-        </w:numPr>
-      </w:pPr>
-      <w:r>
-        <w:t>In place algorithm</w:t>
-      </w:r>
-    </w:p>
-    <w:p>
-      <w:pPr>
-        <w:pStyle w:val="ListParagraph"/>
-        <w:numPr>
-          <w:ilvl w:val="0"/>
-          <w:numId w:val="1"/>
-        </w:numPr>
-      </w:pPr>
-      <w:r>
-        <w:t>O(n</w:t>
-      </w:r>
-      <w:r>
-        <w:rPr>
-          <w:vertAlign w:val="superscript"/>
-        </w:rPr>
-        <w:t>2</w:t>
-      </w:r>
-      <w:r>
-        <w:t>) – quadratic time complexity</w:t>
-      </w:r>
-    </w:p>
-    <w:p>
-      <w:pPr>
-        <w:pStyle w:val="ListParagraph"/>
-        <w:numPr>
-          <w:ilvl w:val="0"/>
-          <w:numId w:val="1"/>
-        </w:numPr>
-      </w:pPr>
-      <w:r>
-        <w:t>Stable</w:t>
-      </w:r>
-    </w:p>
-    <w:p>
-      <w:pPr>
-        <w:pStyle w:val="ListParagraph"/>
-        <w:numPr>
-          <w:ilvl w:val="0"/>
-          <w:numId w:val="1"/>
-        </w:numPr>
-      </w:pPr>
-      <w:r>
-        <w:t>Grows from left to right</w:t>
-      </w:r>
-    </w:p>
-    <w:p>
-      <w:pPr>
-        <w:pStyle w:val="ListParagraph"/>
-        <w:numPr>
-          <w:ilvl w:val="0"/>
-          <w:numId w:val="1"/>
-        </w:numPr>
-      </w:pPr>
-      <w:r>
-        <w:t>Work with the sorted partition</w:t>
-      </w:r>
-    </w:p>
-    <w:p>
-      <w:pPr>
-        <w:pStyle w:val="ListParagraph"/>
-        <w:numPr>
-          <w:ilvl w:val="0"/>
-          <w:numId w:val="1"/>
-        </w:numPr>
-      </w:pPr>
-      <w:r>
-        <w:t>Uses 3 variables</w:t>
-      </w:r>
-    </w:p>
-    <w:p>
-      <w:pPr>
-        <w:pStyle w:val="ListParagraph"/>
-        <w:numPr>
-          <w:ilvl w:val="1"/>
-          <w:numId w:val="1"/>
-        </w:numPr>
-      </w:pPr>
-      <w:r>
-        <w:t>Unsorted partition index</w:t>
-      </w:r>
-    </w:p>
-    <w:p>
-      <w:pPr>
-        <w:pStyle w:val="ListParagraph"/>
-        <w:numPr>
-          <w:ilvl w:val="1"/>
-          <w:numId w:val="1"/>
-        </w:numPr>
-      </w:pPr>
-      <w:r>
-        <w:t>Traverse index</w:t>
-      </w:r>
-    </w:p>
-    <w:p>
-      <w:pPr>
-        <w:pStyle w:val="ListParagraph"/>
-        <w:numPr>
-          <w:ilvl w:val="1"/>
-          <w:numId w:val="1"/>
-        </w:numPr>
-      </w:pPr>
-      <w:r>
-        <w:t xml:space="preserve">New Element </w:t>
-      </w:r>
-      <w:r>
-        <w:t>– value we want to insert</w:t>
-      </w:r>
-    </w:p>
-    <w:p>
-      <w:r>
-        <w:rPr>
-          <w:noProof/>
-        </w:rPr>
         <w:drawing>
           <wp:inline distT="0" distB="0" distL="0" distR="0" wp14:anchorId="5F9771B3" wp14:editId="19224F46">
             <wp:extent cx="5943600" cy="2690495"/>
@@ -1720,7 +1317,7 @@
                     <pic:cNvPicPr/>
                   </pic:nvPicPr>
                   <pic:blipFill>
-                    <a:blip r:embed="rId15"/>
+                    <a:blip r:embed="rId13"/>
                     <a:stretch>
                       <a:fillRect/>
                     </a:stretch>
@@ -1760,110 +1357,6 @@
           <w:szCs w:val="28"/>
           <w:u w:val="single"/>
         </w:rPr>
-        <w:t>Insertion Sort (</w:t>
-      </w:r>
-      <w:r>
-        <w:rPr>
-          <w:b/>
-          <w:bCs/>
-          <w:sz w:val="28"/>
-          <w:szCs w:val="28"/>
-          <w:u w:val="single"/>
-        </w:rPr>
-        <w:t>Implementation</w:t>
-      </w:r>
-      <w:r>
-        <w:rPr>
-          <w:b/>
-          <w:bCs/>
-          <w:sz w:val="28"/>
-          <w:szCs w:val="28"/>
-          <w:u w:val="single"/>
-        </w:rPr>
-        <w:t>)</w:t>
-      </w:r>
-    </w:p>
-    <w:p>
-      <w:pPr>
-        <w:rPr>
-          <w:b/>
-          <w:bCs/>
-          <w:sz w:val="28"/>
-          <w:szCs w:val="28"/>
-          <w:u w:val="single"/>
-        </w:rPr>
-      </w:pPr>
-      <w:r>
-        <w:rPr>
-          <w:noProof/>
-        </w:rPr>
-        <w:drawing>
-          <wp:inline distT="0" distB="0" distL="0" distR="0" wp14:anchorId="3FC760D8" wp14:editId="0363BE37">
-            <wp:extent cx="5943600" cy="2327275"/>
-            <wp:effectExtent l="0" t="0" r="0" b="0"/>
-            <wp:docPr id="12" name="Picture 12" descr="Text&#10;&#10;Description automatically generated"/>
-            <wp:cNvGraphicFramePr>
-              <a:graphicFrameLocks xmlns:a="http://schemas.openxmlformats.org/drawingml/2006/main" noChangeAspect="1"/>
-            </wp:cNvGraphicFramePr>
-            <a:graphic xmlns:a="http://schemas.openxmlformats.org/drawingml/2006/main">
-              <a:graphicData uri="http://schemas.openxmlformats.org/drawingml/2006/picture">
-                <pic:pic xmlns:pic="http://schemas.openxmlformats.org/drawingml/2006/picture">
-                  <pic:nvPicPr>
-                    <pic:cNvPr id="12" name="Picture 12" descr="Text&#10;&#10;Description automatically generated"/>
-                    <pic:cNvPicPr/>
-                  </pic:nvPicPr>
-                  <pic:blipFill>
-                    <a:blip r:embed="rId16"/>
-                    <a:stretch>
-                      <a:fillRect/>
-                    </a:stretch>
-                  </pic:blipFill>
-                  <pic:spPr>
-                    <a:xfrm>
-                      <a:off x="0" y="0"/>
-                      <a:ext cx="5943600" cy="2327275"/>
-                    </a:xfrm>
-                    <a:prstGeom prst="rect">
-                      <a:avLst/>
-                    </a:prstGeom>
-                  </pic:spPr>
-                </pic:pic>
-              </a:graphicData>
-            </a:graphic>
-          </wp:inline>
-        </w:drawing>
-      </w:r>
-    </w:p>
-    <w:p>
-      <w:pPr>
-        <w:rPr>
-          <w:b/>
-          <w:bCs/>
-          <w:sz w:val="28"/>
-          <w:szCs w:val="28"/>
-          <w:u w:val="single"/>
-        </w:rPr>
-      </w:pPr>
-    </w:p>
-    <w:p>
-      <w:pPr>
-        <w:rPr>
-          <w:b/>
-          <w:bCs/>
-          <w:sz w:val="28"/>
-          <w:szCs w:val="28"/>
-          <w:u w:val="single"/>
-        </w:rPr>
-      </w:pPr>
-      <w:r>
-        <w:rPr>
-          <w:b/>
-          <w:bCs/>
-          <w:sz w:val="28"/>
-          <w:szCs w:val="28"/>
-          <w:u w:val="single"/>
-        </w:rPr>
-        <w:lastRenderedPageBreak/>
         <w:t>Shell Sort (Theory)</w:t>
       </w:r>
     </w:p>
@@ -2017,7 +1510,7 @@
                     <pic:cNvPicPr/>
                   </pic:nvPicPr>
                   <pic:blipFill>
-                    <a:blip r:embed="rId17"/>
+                    <a:blip r:embed="rId14"/>
                     <a:stretch>
                       <a:fillRect/>
                     </a:stretch>
@@ -2105,7 +1598,7 @@
                     <pic:cNvPicPr/>
                   </pic:nvPicPr>
                   <pic:blipFill>
-                    <a:blip r:embed="rId18"/>
+                    <a:blip r:embed="rId15"/>
                     <a:stretch>
                       <a:fillRect/>
                     </a:stretch>
@@ -2126,22 +1619,7 @@
         </w:drawing>
       </w:r>
     </w:p>
-    <w:p>
-      <w:pPr>
-        <w:pStyle w:val="ListParagraph"/>
-      </w:pPr>
-    </w:p>
-    <w:p>
-      <w:pPr>
-        <w:rPr>
-          <w:b/>
-          <w:bCs/>
-          <w:sz w:val="32"/>
-          <w:szCs w:val="32"/>
-          <w:u w:val="single"/>
-        </w:rPr>
-      </w:pPr>
-    </w:p>
+    <w:p/>
     <w:p>
       <w:pPr>
         <w:rPr>
@@ -2160,316 +1638,224 @@
           <w:szCs w:val="28"/>
           <w:u w:val="single"/>
         </w:rPr>
-        <w:t>Shell Sort (Implementation)</w:t>
-      </w:r>
-    </w:p>
-    <w:p>
-      <w:pPr>
-        <w:rPr>
-          <w:b/>
-          <w:bCs/>
-          <w:u w:val="single"/>
-        </w:rPr>
+        <w:t>Merge Sort (Theory)</w:t>
+      </w:r>
+    </w:p>
+    <w:p>
+      <w:pPr>
+        <w:pStyle w:val="ListParagraph"/>
+        <w:numPr>
+          <w:ilvl w:val="0"/>
+          <w:numId w:val="1"/>
+        </w:numPr>
+      </w:pPr>
+      <w:r>
+        <w:t>Not in place</w:t>
+      </w:r>
+    </w:p>
+    <w:p>
+      <w:pPr>
+        <w:pStyle w:val="ListParagraph"/>
+        <w:numPr>
+          <w:ilvl w:val="0"/>
+          <w:numId w:val="1"/>
+        </w:numPr>
+      </w:pPr>
+      <w:r>
+        <w:t xml:space="preserve">O (n log n) </w:t>
+      </w:r>
+    </w:p>
+    <w:p>
+      <w:pPr>
+        <w:pStyle w:val="ListParagraph"/>
+        <w:numPr>
+          <w:ilvl w:val="0"/>
+          <w:numId w:val="1"/>
+        </w:numPr>
+      </w:pPr>
+      <w:r>
+        <w:t>Stable</w:t>
+      </w:r>
+    </w:p>
+    <w:p>
+      <w:pPr>
+        <w:pStyle w:val="ListParagraph"/>
+        <w:numPr>
+          <w:ilvl w:val="0"/>
+          <w:numId w:val="1"/>
+        </w:numPr>
+      </w:pPr>
+      <w:r>
+        <w:t>Divide and conquer algorithm (recursion)</w:t>
+      </w:r>
+    </w:p>
+    <w:p>
+      <w:pPr>
+        <w:pStyle w:val="ListParagraph"/>
+        <w:numPr>
+          <w:ilvl w:val="0"/>
+          <w:numId w:val="1"/>
+        </w:numPr>
+      </w:pPr>
+      <w:r>
+        <w:t>Two phases:</w:t>
+      </w:r>
+    </w:p>
+    <w:p>
+      <w:pPr>
+        <w:pStyle w:val="ListParagraph"/>
+        <w:numPr>
+          <w:ilvl w:val="1"/>
+          <w:numId w:val="1"/>
+        </w:numPr>
+      </w:pPr>
+      <w:r>
+        <w:t>Splitting</w:t>
+      </w:r>
+    </w:p>
+    <w:p>
+      <w:pPr>
+        <w:pStyle w:val="ListParagraph"/>
+        <w:numPr>
+          <w:ilvl w:val="1"/>
+          <w:numId w:val="1"/>
+        </w:numPr>
+      </w:pPr>
+      <w:r>
+        <w:t>Merging</w:t>
+      </w:r>
+    </w:p>
+    <w:p>
+      <w:pPr>
+        <w:pStyle w:val="ListParagraph"/>
+        <w:numPr>
+          <w:ilvl w:val="0"/>
+          <w:numId w:val="1"/>
+        </w:numPr>
+      </w:pPr>
+      <w:r>
+        <w:t>Splitting leads to faster sorting during the merging phase</w:t>
+      </w:r>
+    </w:p>
+    <w:p>
+      <w:pPr>
+        <w:pStyle w:val="ListParagraph"/>
+        <w:numPr>
+          <w:ilvl w:val="0"/>
+          <w:numId w:val="1"/>
+        </w:numPr>
+      </w:pPr>
+      <w:r>
+        <w:t>Splitting is logical, not creating new arrays</w:t>
+      </w:r>
+    </w:p>
+    <w:p>
+      <w:pPr>
+        <w:rPr>
+          <w:b/>
+          <w:bCs/>
+          <w:u w:val="single"/>
+        </w:rPr>
+      </w:pPr>
+    </w:p>
+    <w:p>
+      <w:pPr>
+        <w:rPr>
+          <w:b/>
+          <w:bCs/>
+          <w:u w:val="single"/>
+        </w:rPr>
+      </w:pPr>
+      <w:r>
+        <w:rPr>
+          <w:b/>
+          <w:bCs/>
+          <w:u w:val="single"/>
+        </w:rPr>
+        <w:t>Splitting Phase</w:t>
+      </w:r>
+    </w:p>
+    <w:p>
+      <w:pPr>
+        <w:pStyle w:val="ListParagraph"/>
+        <w:numPr>
+          <w:ilvl w:val="0"/>
+          <w:numId w:val="1"/>
+        </w:numPr>
+      </w:pPr>
+      <w:r>
+        <w:t>Start with an unsorted array</w:t>
+      </w:r>
+    </w:p>
+    <w:p>
+      <w:pPr>
+        <w:pStyle w:val="ListParagraph"/>
+        <w:numPr>
+          <w:ilvl w:val="0"/>
+          <w:numId w:val="1"/>
+        </w:numPr>
+      </w:pPr>
+      <w:r>
+        <w:t>Divide the array into 2 arrays, which are also unsorted</w:t>
+      </w:r>
+    </w:p>
+    <w:p>
+      <w:pPr>
+        <w:pStyle w:val="ListParagraph"/>
+        <w:numPr>
+          <w:ilvl w:val="1"/>
+          <w:numId w:val="1"/>
+        </w:numPr>
+      </w:pPr>
+      <w:r>
+        <w:t>First array – left array</w:t>
+      </w:r>
+    </w:p>
+    <w:p>
+      <w:pPr>
+        <w:pStyle w:val="ListParagraph"/>
+        <w:numPr>
+          <w:ilvl w:val="1"/>
+          <w:numId w:val="1"/>
+        </w:numPr>
+      </w:pPr>
+      <w:r>
+        <w:t>Second array – right array</w:t>
+      </w:r>
+    </w:p>
+    <w:p>
+      <w:pPr>
+        <w:pStyle w:val="ListParagraph"/>
+        <w:numPr>
+          <w:ilvl w:val="0"/>
+          <w:numId w:val="1"/>
+        </w:numPr>
+      </w:pPr>
+      <w:r>
+        <w:t>Keeping splitting the subarrays until they become arrays of one element</w:t>
+      </w:r>
+    </w:p>
+    <w:p>
+      <w:pPr>
+        <w:pStyle w:val="ListParagraph"/>
+        <w:numPr>
+          <w:ilvl w:val="0"/>
+          <w:numId w:val="1"/>
+        </w:numPr>
+      </w:pPr>
+      <w:r>
+        <w:t>The one element arrays are considered sorted</w:t>
+      </w:r>
+    </w:p>
+    <w:p>
+      <w:pPr>
+        <w:pStyle w:val="ListParagraph"/>
       </w:pPr>
       <w:r>
         <w:rPr>
           <w:noProof/>
         </w:rPr>
-        <w:drawing>
-          <wp:inline distT="0" distB="0" distL="0" distR="0" wp14:anchorId="69AD1A40" wp14:editId="1CF5E6A7">
-            <wp:extent cx="5943600" cy="3340735"/>
-            <wp:effectExtent l="0" t="0" r="0" b="0"/>
-            <wp:docPr id="15" name="Picture 15" descr="Text&#10;&#10;Description automatically generated"/>
-            <wp:cNvGraphicFramePr>
-              <a:graphicFrameLocks xmlns:a="http://schemas.openxmlformats.org/drawingml/2006/main" noChangeAspect="1"/>
-            </wp:cNvGraphicFramePr>
-            <a:graphic xmlns:a="http://schemas.openxmlformats.org/drawingml/2006/main">
-              <a:graphicData uri="http://schemas.openxmlformats.org/drawingml/2006/picture">
-                <pic:pic xmlns:pic="http://schemas.openxmlformats.org/drawingml/2006/picture">
-                  <pic:nvPicPr>
-                    <pic:cNvPr id="15" name="Picture 15" descr="Text&#10;&#10;Description automatically generated"/>
-                    <pic:cNvPicPr/>
-                  </pic:nvPicPr>
-                  <pic:blipFill>
-                    <a:blip r:embed="rId19"/>
-                    <a:stretch>
-                      <a:fillRect/>
-                    </a:stretch>
-                  </pic:blipFill>
-                  <pic:spPr>
-                    <a:xfrm>
-                      <a:off x="0" y="0"/>
-                      <a:ext cx="5943600" cy="3340735"/>
-                    </a:xfrm>
-                    <a:prstGeom prst="rect">
-                      <a:avLst/>
-                    </a:prstGeom>
-                  </pic:spPr>
-                </pic:pic>
-              </a:graphicData>
-            </a:graphic>
-          </wp:inline>
-        </w:drawing>
-      </w:r>
-    </w:p>
-    <w:p/>
-    <w:p/>
-    <w:p/>
-    <w:p/>
-    <w:p/>
-    <w:p/>
-    <w:p/>
-    <w:p/>
-    <w:p/>
-    <w:p/>
-    <w:p/>
-    <w:p/>
-    <w:p/>
-    <w:p>
-      <w:pPr>
-        <w:rPr>
-          <w:b/>
-          <w:bCs/>
-          <w:sz w:val="28"/>
-          <w:szCs w:val="28"/>
-          <w:u w:val="single"/>
-        </w:rPr>
-      </w:pPr>
-      <w:r>
-        <w:rPr>
-          <w:b/>
-          <w:bCs/>
-          <w:sz w:val="28"/>
-          <w:szCs w:val="28"/>
-          <w:u w:val="single"/>
-        </w:rPr>
         <w:lastRenderedPageBreak/>
-        <w:t>Merge Sort (Theory)</w:t>
-      </w:r>
-    </w:p>
-    <w:p>
-      <w:pPr>
-        <w:pStyle w:val="ListParagraph"/>
-        <w:numPr>
-          <w:ilvl w:val="0"/>
-          <w:numId w:val="1"/>
-        </w:numPr>
-      </w:pPr>
-      <w:r>
-        <w:t>Not in place</w:t>
-      </w:r>
-    </w:p>
-    <w:p>
-      <w:pPr>
-        <w:pStyle w:val="ListParagraph"/>
-        <w:numPr>
-          <w:ilvl w:val="0"/>
-          <w:numId w:val="1"/>
-        </w:numPr>
-      </w:pPr>
-      <w:r>
-        <w:t xml:space="preserve">O (n log n) </w:t>
-      </w:r>
-    </w:p>
-    <w:p>
-      <w:pPr>
-        <w:pStyle w:val="ListParagraph"/>
-        <w:numPr>
-          <w:ilvl w:val="0"/>
-          <w:numId w:val="1"/>
-        </w:numPr>
-      </w:pPr>
-      <w:r>
-        <w:t>Stable</w:t>
-      </w:r>
-    </w:p>
-    <w:p>
-      <w:pPr>
-        <w:pStyle w:val="ListParagraph"/>
-        <w:numPr>
-          <w:ilvl w:val="0"/>
-          <w:numId w:val="1"/>
-        </w:numPr>
-      </w:pPr>
-      <w:r>
-        <w:t>Divide and conquer algorithm (recursion)</w:t>
-      </w:r>
-    </w:p>
-    <w:p>
-      <w:pPr>
-        <w:pStyle w:val="ListParagraph"/>
-        <w:numPr>
-          <w:ilvl w:val="0"/>
-          <w:numId w:val="1"/>
-        </w:numPr>
-      </w:pPr>
-      <w:r>
-        <w:t>Two phases:</w:t>
-      </w:r>
-    </w:p>
-    <w:p>
-      <w:pPr>
-        <w:pStyle w:val="ListParagraph"/>
-        <w:numPr>
-          <w:ilvl w:val="1"/>
-          <w:numId w:val="1"/>
-        </w:numPr>
-      </w:pPr>
-      <w:r>
-        <w:t>Splitting</w:t>
-      </w:r>
-    </w:p>
-    <w:p>
-      <w:pPr>
-        <w:pStyle w:val="ListParagraph"/>
-        <w:numPr>
-          <w:ilvl w:val="1"/>
-          <w:numId w:val="1"/>
-        </w:numPr>
-      </w:pPr>
-      <w:r>
-        <w:t>Merging</w:t>
-      </w:r>
-    </w:p>
-    <w:p>
-      <w:pPr>
-        <w:pStyle w:val="ListParagraph"/>
-        <w:numPr>
-          <w:ilvl w:val="0"/>
-          <w:numId w:val="1"/>
-        </w:numPr>
-      </w:pPr>
-      <w:r>
-        <w:t>Splitting leads to faster sorting during the merging phase</w:t>
-      </w:r>
-    </w:p>
-    <w:p>
-      <w:pPr>
-        <w:pStyle w:val="ListParagraph"/>
-        <w:numPr>
-          <w:ilvl w:val="0"/>
-          <w:numId w:val="1"/>
-        </w:numPr>
-      </w:pPr>
-      <w:r>
-        <w:t>Splitting is logical, not creating new arrays</w:t>
-      </w:r>
-    </w:p>
-    <w:p>
-      <w:pPr>
-        <w:rPr>
-          <w:b/>
-          <w:bCs/>
-          <w:u w:val="single"/>
-        </w:rPr>
-      </w:pPr>
-    </w:p>
-    <w:p>
-      <w:pPr>
-        <w:rPr>
-          <w:b/>
-          <w:bCs/>
-          <w:u w:val="single"/>
-        </w:rPr>
-      </w:pPr>
-      <w:r>
-        <w:rPr>
-          <w:b/>
-          <w:bCs/>
-          <w:u w:val="single"/>
-        </w:rPr>
-        <w:t>Splitting Phase</w:t>
-      </w:r>
-    </w:p>
-    <w:p>
-      <w:pPr>
-        <w:pStyle w:val="ListParagraph"/>
-        <w:numPr>
-          <w:ilvl w:val="0"/>
-          <w:numId w:val="1"/>
-        </w:numPr>
-      </w:pPr>
-      <w:r>
-        <w:t>Start with an unsorted array</w:t>
-      </w:r>
-    </w:p>
-    <w:p>
-      <w:pPr>
-        <w:pStyle w:val="ListParagraph"/>
-        <w:numPr>
-          <w:ilvl w:val="0"/>
-          <w:numId w:val="1"/>
-        </w:numPr>
-      </w:pPr>
-      <w:r>
-        <w:t>Divide the array into 2 arrays, which are also unsorted</w:t>
-      </w:r>
-    </w:p>
-    <w:p>
-      <w:pPr>
-        <w:pStyle w:val="ListParagraph"/>
-        <w:numPr>
-          <w:ilvl w:val="1"/>
-          <w:numId w:val="1"/>
-        </w:numPr>
-      </w:pPr>
-      <w:r>
-        <w:t>First array – left array</w:t>
-      </w:r>
-    </w:p>
-    <w:p>
-      <w:pPr>
-        <w:pStyle w:val="ListParagraph"/>
-        <w:numPr>
-          <w:ilvl w:val="1"/>
-          <w:numId w:val="1"/>
-        </w:numPr>
-      </w:pPr>
-      <w:r>
-        <w:t>Second array – right array</w:t>
-      </w:r>
-    </w:p>
-    <w:p>
-      <w:pPr>
-        <w:pStyle w:val="ListParagraph"/>
-        <w:numPr>
-          <w:ilvl w:val="0"/>
-          <w:numId w:val="1"/>
-        </w:numPr>
-      </w:pPr>
-      <w:r>
-        <w:t>Keeping splitting the subarrays until they become arrays of one element</w:t>
-      </w:r>
-    </w:p>
-    <w:p>
-      <w:pPr>
-        <w:pStyle w:val="ListParagraph"/>
-        <w:numPr>
-          <w:ilvl w:val="0"/>
-          <w:numId w:val="1"/>
-        </w:numPr>
-      </w:pPr>
-      <w:r>
-        <w:t>The one element arrays are considered sorted</w:t>
-      </w:r>
-    </w:p>
-    <w:p>
-      <w:pPr>
-        <w:pStyle w:val="ListParagraph"/>
-        <w:numPr>
-          <w:ilvl w:val="0"/>
-          <w:numId w:val="1"/>
-        </w:numPr>
-      </w:pPr>
-    </w:p>
-    <w:p>
-      <w:pPr>
-        <w:pStyle w:val="ListParagraph"/>
-      </w:pPr>
-      <w:r>
-        <w:rPr>
-          <w:noProof/>
-        </w:rPr>
         <w:drawing>
           <wp:inline distT="0" distB="0" distL="0" distR="0" wp14:anchorId="30302118" wp14:editId="4172722E">
             <wp:extent cx="4171950" cy="2825426"/>
@@ -2486,7 +1872,7 @@
                     <pic:cNvPicPr/>
                   </pic:nvPicPr>
                   <pic:blipFill>
-                    <a:blip r:embed="rId20"/>
+                    <a:blip r:embed="rId16"/>
                     <a:stretch>
                       <a:fillRect/>
                     </a:stretch>
@@ -2507,26 +1893,20 @@
         </w:drawing>
       </w:r>
     </w:p>
-    <w:p/>
-    <w:p/>
-    <w:p/>
-    <w:p/>
-    <w:p/>
-    <w:p>
-      <w:pPr>
-        <w:rPr>
-          <w:b/>
-          <w:bCs/>
-          <w:u w:val="single"/>
-        </w:rPr>
-      </w:pPr>
-      <w:r>
-        <w:rPr>
-          <w:b/>
-          <w:bCs/>
-          <w:u w:val="single"/>
-        </w:rPr>
-        <w:lastRenderedPageBreak/>
+    <w:p>
+      <w:pPr>
+        <w:rPr>
+          <w:b/>
+          <w:bCs/>
+          <w:u w:val="single"/>
+        </w:rPr>
+      </w:pPr>
+      <w:r>
+        <w:rPr>
+          <w:b/>
+          <w:bCs/>
+          <w:u w:val="single"/>
+        </w:rPr>
         <w:t>Merging</w:t>
       </w:r>
       <w:r>
@@ -2609,10 +1989,6 @@
     <w:p>
       <w:pPr>
         <w:pStyle w:val="ListParagraph"/>
-        <w:numPr>
-          <w:ilvl w:val="0"/>
-          <w:numId w:val="1"/>
-        </w:numPr>
         <w:rPr>
           <w:b/>
           <w:bCs/>
@@ -2625,6 +2001,7 @@
     </w:p>
     <w:p>
       <w:pPr>
+        <w:jc w:val="center"/>
         <w:rPr>
           <w:b/>
           <w:bCs/>
@@ -2636,9 +2013,9 @@
           <w:noProof/>
         </w:rPr>
         <w:drawing>
-          <wp:inline distT="0" distB="0" distL="0" distR="0" wp14:anchorId="53DE3710" wp14:editId="28654D7A">
-            <wp:extent cx="5943600" cy="4016375"/>
-            <wp:effectExtent l="0" t="0" r="0" b="3175"/>
+          <wp:inline distT="0" distB="0" distL="0" distR="0" wp14:anchorId="53DE3710" wp14:editId="78548CAD">
+            <wp:extent cx="5215333" cy="3524250"/>
+            <wp:effectExtent l="0" t="0" r="4445" b="0"/>
             <wp:docPr id="17" name="Picture 17" descr="Diagram&#10;&#10;Description automatically generated"/>
             <wp:cNvGraphicFramePr>
               <a:graphicFrameLocks xmlns:a="http://schemas.openxmlformats.org/drawingml/2006/main" noChangeAspect="1"/>
@@ -2651,7 +2028,7 @@
                     <pic:cNvPicPr/>
                   </pic:nvPicPr>
                   <pic:blipFill>
-                    <a:blip r:embed="rId21"/>
+                    <a:blip r:embed="rId17"/>
                     <a:stretch>
                       <a:fillRect/>
                     </a:stretch>
@@ -2659,7 +2036,7 @@
                   <pic:spPr>
                     <a:xfrm>
                       <a:off x="0" y="0"/>
-                      <a:ext cx="5943600" cy="4016375"/>
+                      <a:ext cx="5232289" cy="3535708"/>
                     </a:xfrm>
                     <a:prstGeom prst="rect">
                       <a:avLst/>
@@ -2686,87 +2063,6 @@
         <w:rPr>
           <w:b/>
           <w:bCs/>
-          <w:u w:val="single"/>
-        </w:rPr>
-      </w:pPr>
-    </w:p>
-    <w:p>
-      <w:pPr>
-        <w:rPr>
-          <w:b/>
-          <w:bCs/>
-          <w:u w:val="single"/>
-        </w:rPr>
-      </w:pPr>
-    </w:p>
-    <w:p>
-      <w:pPr>
-        <w:rPr>
-          <w:b/>
-          <w:bCs/>
-          <w:u w:val="single"/>
-        </w:rPr>
-      </w:pPr>
-    </w:p>
-    <w:p>
-      <w:pPr>
-        <w:rPr>
-          <w:b/>
-          <w:bCs/>
-          <w:u w:val="single"/>
-        </w:rPr>
-      </w:pPr>
-    </w:p>
-    <w:p>
-      <w:pPr>
-        <w:rPr>
-          <w:b/>
-          <w:bCs/>
-          <w:u w:val="single"/>
-        </w:rPr>
-      </w:pPr>
-    </w:p>
-    <w:p>
-      <w:pPr>
-        <w:rPr>
-          <w:b/>
-          <w:bCs/>
-          <w:u w:val="single"/>
-        </w:rPr>
-      </w:pPr>
-    </w:p>
-    <w:p>
-      <w:pPr>
-        <w:rPr>
-          <w:b/>
-          <w:bCs/>
-          <w:u w:val="single"/>
-        </w:rPr>
-      </w:pPr>
-    </w:p>
-    <w:p>
-      <w:pPr>
-        <w:rPr>
-          <w:b/>
-          <w:bCs/>
-          <w:u w:val="single"/>
-        </w:rPr>
-      </w:pPr>
-    </w:p>
-    <w:p>
-      <w:pPr>
-        <w:rPr>
-          <w:b/>
-          <w:bCs/>
-          <w:u w:val="single"/>
-        </w:rPr>
-      </w:pPr>
-    </w:p>
-    <w:p>
-      <w:pPr>
-        <w:rPr>
-          <w:b/>
-          <w:bCs/>
           <w:sz w:val="28"/>
           <w:szCs w:val="28"/>
           <w:u w:val="single"/>
@@ -2781,227 +2077,9 @@
           <w:u w:val="single"/>
         </w:rPr>
         <w:lastRenderedPageBreak/>
-        <w:t>Merge Sort (Implementation)</w:t>
-      </w:r>
-    </w:p>
-    <w:p>
-      <w:pPr>
-        <w:rPr>
-          <w:b/>
-          <w:bCs/>
-          <w:u w:val="single"/>
-        </w:rPr>
-      </w:pPr>
-    </w:p>
-    <w:p>
-      <w:pPr>
-        <w:rPr>
-          <w:b/>
-          <w:bCs/>
-          <w:u w:val="single"/>
-        </w:rPr>
-      </w:pPr>
-      <w:r>
-        <w:rPr>
-          <w:noProof/>
-        </w:rPr>
-        <w:drawing>
-          <wp:inline distT="0" distB="0" distL="0" distR="0" wp14:anchorId="12854A2A" wp14:editId="7A67039E">
-            <wp:extent cx="5943600" cy="5242560"/>
-            <wp:effectExtent l="0" t="0" r="0" b="0"/>
-            <wp:docPr id="18" name="Picture 18" descr="Text&#10;&#10;Description automatically generated"/>
-            <wp:cNvGraphicFramePr>
-              <a:graphicFrameLocks xmlns:a="http://schemas.openxmlformats.org/drawingml/2006/main" noChangeAspect="1"/>
-            </wp:cNvGraphicFramePr>
-            <a:graphic xmlns:a="http://schemas.openxmlformats.org/drawingml/2006/main">
-              <a:graphicData uri="http://schemas.openxmlformats.org/drawingml/2006/picture">
-                <pic:pic xmlns:pic="http://schemas.openxmlformats.org/drawingml/2006/picture">
-                  <pic:nvPicPr>
-                    <pic:cNvPr id="18" name="Picture 18" descr="Text&#10;&#10;Description automatically generated"/>
-                    <pic:cNvPicPr/>
-                  </pic:nvPicPr>
-                  <pic:blipFill>
-                    <a:blip r:embed="rId22"/>
-                    <a:stretch>
-                      <a:fillRect/>
-                    </a:stretch>
-                  </pic:blipFill>
-                  <pic:spPr>
-                    <a:xfrm>
-                      <a:off x="0" y="0"/>
-                      <a:ext cx="5943600" cy="5242560"/>
-                    </a:xfrm>
-                    <a:prstGeom prst="rect">
-                      <a:avLst/>
-                    </a:prstGeom>
-                  </pic:spPr>
-                </pic:pic>
-              </a:graphicData>
-            </a:graphic>
-          </wp:inline>
-        </w:drawing>
-      </w:r>
-    </w:p>
-    <w:p>
-      <w:pPr>
-        <w:rPr>
-          <w:b/>
-          <w:bCs/>
-          <w:u w:val="single"/>
-        </w:rPr>
-      </w:pPr>
-      <w:r>
-        <w:rPr>
-          <w:noProof/>
-        </w:rPr>
-        <w:lastRenderedPageBreak/>
-        <w:drawing>
-          <wp:inline distT="0" distB="0" distL="0" distR="0" wp14:anchorId="68CEA425" wp14:editId="79C5E2AA">
-            <wp:extent cx="5943600" cy="4522470"/>
-            <wp:effectExtent l="0" t="0" r="0" b="0"/>
-            <wp:docPr id="19" name="Picture 19" descr="Text&#10;&#10;Description automatically generated"/>
-            <wp:cNvGraphicFramePr>
-              <a:graphicFrameLocks xmlns:a="http://schemas.openxmlformats.org/drawingml/2006/main" noChangeAspect="1"/>
-            </wp:cNvGraphicFramePr>
-            <a:graphic xmlns:a="http://schemas.openxmlformats.org/drawingml/2006/main">
-              <a:graphicData uri="http://schemas.openxmlformats.org/drawingml/2006/picture">
-                <pic:pic xmlns:pic="http://schemas.openxmlformats.org/drawingml/2006/picture">
-                  <pic:nvPicPr>
-                    <pic:cNvPr id="19" name="Picture 19" descr="Text&#10;&#10;Description automatically generated"/>
-                    <pic:cNvPicPr/>
-                  </pic:nvPicPr>
-                  <pic:blipFill>
-                    <a:blip r:embed="rId23"/>
-                    <a:stretch>
-                      <a:fillRect/>
-                    </a:stretch>
-                  </pic:blipFill>
-                  <pic:spPr>
-                    <a:xfrm>
-                      <a:off x="0" y="0"/>
-                      <a:ext cx="5943600" cy="4522470"/>
-                    </a:xfrm>
-                    <a:prstGeom prst="rect">
-                      <a:avLst/>
-                    </a:prstGeom>
-                  </pic:spPr>
-                </pic:pic>
-              </a:graphicData>
-            </a:graphic>
-          </wp:inline>
-        </w:drawing>
-      </w:r>
-    </w:p>
-    <w:p>
-      <w:pPr>
-        <w:rPr>
-          <w:b/>
-          <w:bCs/>
-          <w:u w:val="single"/>
-        </w:rPr>
-      </w:pPr>
-    </w:p>
-    <w:p>
-      <w:pPr>
-        <w:rPr>
-          <w:b/>
-          <w:bCs/>
-          <w:u w:val="single"/>
-        </w:rPr>
-      </w:pPr>
-    </w:p>
-    <w:p>
-      <w:pPr>
-        <w:rPr>
-          <w:b/>
-          <w:bCs/>
-          <w:u w:val="single"/>
-        </w:rPr>
-      </w:pPr>
-    </w:p>
-    <w:p>
-      <w:pPr>
-        <w:rPr>
-          <w:b/>
-          <w:bCs/>
-          <w:u w:val="single"/>
-        </w:rPr>
-      </w:pPr>
-    </w:p>
-    <w:p>
-      <w:pPr>
-        <w:rPr>
-          <w:b/>
-          <w:bCs/>
-          <w:u w:val="single"/>
-        </w:rPr>
-      </w:pPr>
-    </w:p>
-    <w:p>
-      <w:pPr>
-        <w:rPr>
-          <w:b/>
-          <w:bCs/>
-          <w:u w:val="single"/>
-        </w:rPr>
-      </w:pPr>
-    </w:p>
-    <w:p>
-      <w:pPr>
-        <w:rPr>
-          <w:b/>
-          <w:bCs/>
-          <w:u w:val="single"/>
-        </w:rPr>
-      </w:pPr>
-    </w:p>
-    <w:p>
-      <w:pPr>
-        <w:rPr>
-          <w:b/>
-          <w:bCs/>
-          <w:u w:val="single"/>
-        </w:rPr>
-      </w:pPr>
-    </w:p>
-    <w:p>
-      <w:pPr>
-        <w:rPr>
-          <w:b/>
-          <w:bCs/>
-          <w:u w:val="single"/>
-        </w:rPr>
-      </w:pPr>
-    </w:p>
-    <w:p>
-      <w:pPr>
-        <w:rPr>
-          <w:b/>
-          <w:bCs/>
-          <w:u w:val="single"/>
-        </w:rPr>
-      </w:pPr>
-    </w:p>
-    <w:p>
-      <w:pPr>
-        <w:rPr>
-          <w:b/>
-          <w:bCs/>
-          <w:u w:val="single"/>
-        </w:rPr>
-      </w:pPr>
-    </w:p>
-    <w:p>
-      <w:pPr>
-        <w:rPr>
-          <w:b/>
-          <w:bCs/>
-          <w:u w:val="single"/>
-        </w:rPr>
-      </w:pPr>
-    </w:p>
-    <w:p>
-      <w:pPr>
+        <w:t>Quick</w:t>
+      </w:r>
+      <w:r>
         <w:rPr>
           <w:b/>
           <w:bCs/>
@@ -3009,8 +2087,64 @@
           <w:szCs w:val="28"/>
           <w:u w:val="single"/>
         </w:rPr>
-      </w:pPr>
-      <w:r>
+        <w:t xml:space="preserve"> Sort (Theory)</w:t>
+      </w:r>
+    </w:p>
+    <w:p>
+      <w:pPr>
+        <w:pStyle w:val="ListParagraph"/>
+        <w:numPr>
+          <w:ilvl w:val="0"/>
+          <w:numId w:val="1"/>
+        </w:numPr>
+      </w:pPr>
+      <w:r>
+        <w:t>In place</w:t>
+      </w:r>
+    </w:p>
+    <w:p>
+      <w:pPr>
+        <w:pStyle w:val="ListParagraph"/>
+        <w:numPr>
+          <w:ilvl w:val="0"/>
+          <w:numId w:val="1"/>
+        </w:numPr>
+      </w:pPr>
+      <w:r>
+        <w:t xml:space="preserve">O (n log n) </w:t>
+      </w:r>
+    </w:p>
+    <w:p>
+      <w:pPr>
+        <w:pStyle w:val="ListParagraph"/>
+        <w:numPr>
+          <w:ilvl w:val="0"/>
+          <w:numId w:val="1"/>
+        </w:numPr>
+      </w:pPr>
+      <w:r>
+        <w:t>Non-stable</w:t>
+      </w:r>
+    </w:p>
+    <w:p>
+      <w:pPr>
+        <w:pStyle w:val="ListParagraph"/>
+        <w:numPr>
+          <w:ilvl w:val="0"/>
+          <w:numId w:val="1"/>
+        </w:numPr>
+      </w:pPr>
+      <w:r>
+        <w:t>Divide and conquer algorithm (recursion)</w:t>
+      </w:r>
+    </w:p>
+    <w:p>
+      <w:pPr>
+        <w:pStyle w:val="ListParagraph"/>
+        <w:numPr>
+          <w:ilvl w:val="0"/>
+          <w:numId w:val="1"/>
+        </w:numPr>
         <w:rPr>
           <w:b/>
           <w:bCs/>
@@ -3018,82 +2152,6 @@
           <w:szCs w:val="28"/>
           <w:u w:val="single"/>
         </w:rPr>
-        <w:lastRenderedPageBreak/>
-        <w:t>Quick</w:t>
-      </w:r>
-      <w:r>
-        <w:rPr>
-          <w:b/>
-          <w:bCs/>
-          <w:sz w:val="28"/>
-          <w:szCs w:val="28"/>
-          <w:u w:val="single"/>
-        </w:rPr>
-        <w:t xml:space="preserve"> Sort (Theory)</w:t>
-      </w:r>
-    </w:p>
-    <w:p>
-      <w:pPr>
-        <w:pStyle w:val="ListParagraph"/>
-        <w:numPr>
-          <w:ilvl w:val="0"/>
-          <w:numId w:val="1"/>
-        </w:numPr>
-      </w:pPr>
-      <w:r>
-        <w:t>In place</w:t>
-      </w:r>
-    </w:p>
-    <w:p>
-      <w:pPr>
-        <w:pStyle w:val="ListParagraph"/>
-        <w:numPr>
-          <w:ilvl w:val="0"/>
-          <w:numId w:val="1"/>
-        </w:numPr>
-      </w:pPr>
-      <w:r>
-        <w:t xml:space="preserve">O (n log n) </w:t>
-      </w:r>
-    </w:p>
-    <w:p>
-      <w:pPr>
-        <w:pStyle w:val="ListParagraph"/>
-        <w:numPr>
-          <w:ilvl w:val="0"/>
-          <w:numId w:val="1"/>
-        </w:numPr>
-      </w:pPr>
-      <w:r>
-        <w:t>Non-stable</w:t>
-      </w:r>
-    </w:p>
-    <w:p>
-      <w:pPr>
-        <w:pStyle w:val="ListParagraph"/>
-        <w:numPr>
-          <w:ilvl w:val="0"/>
-          <w:numId w:val="1"/>
-        </w:numPr>
-      </w:pPr>
-      <w:r>
-        <w:t>Divide and conquer algorithm (recursion)</w:t>
-      </w:r>
-    </w:p>
-    <w:p>
-      <w:pPr>
-        <w:pStyle w:val="ListParagraph"/>
-        <w:numPr>
-          <w:ilvl w:val="0"/>
-          <w:numId w:val="1"/>
-        </w:numPr>
-        <w:rPr>
-          <w:b/>
-          <w:bCs/>
-          <w:sz w:val="28"/>
-          <w:szCs w:val="28"/>
-          <w:u w:val="single"/>
-        </w:rPr>
       </w:pPr>
       <w:r>
         <w:t>Three steps:</w:t>
@@ -3137,115 +2195,11 @@
     </w:p>
     <w:p/>
     <w:p/>
-    <w:p>
-      <w:pPr>
-        <w:rPr>
-          <w:b/>
-          <w:bCs/>
-          <w:sz w:val="28"/>
-          <w:szCs w:val="28"/>
-          <w:u w:val="single"/>
-        </w:rPr>
-      </w:pPr>
-      <w:r>
-        <w:rPr>
-          <w:b/>
-          <w:bCs/>
-          <w:sz w:val="28"/>
-          <w:szCs w:val="28"/>
-          <w:u w:val="single"/>
-        </w:rPr>
-        <w:lastRenderedPageBreak/>
-        <w:t>Quick Sort (Implementation)</w:t>
-      </w:r>
-      <w:r>
-        <w:rPr>
-          <w:noProof/>
-        </w:rPr>
-        <w:drawing>
-          <wp:inline distT="0" distB="0" distL="0" distR="0" wp14:anchorId="730EC78B" wp14:editId="5E065305">
-            <wp:extent cx="5829300" cy="4400619"/>
-            <wp:effectExtent l="0" t="0" r="0" b="0"/>
-            <wp:docPr id="20" name="Picture 20" descr="Text&#10;&#10;Description automatically generated"/>
-            <wp:cNvGraphicFramePr>
-              <a:graphicFrameLocks xmlns:a="http://schemas.openxmlformats.org/drawingml/2006/main" noChangeAspect="1"/>
-            </wp:cNvGraphicFramePr>
-            <a:graphic xmlns:a="http://schemas.openxmlformats.org/drawingml/2006/main">
-              <a:graphicData uri="http://schemas.openxmlformats.org/drawingml/2006/picture">
-                <pic:pic xmlns:pic="http://schemas.openxmlformats.org/drawingml/2006/picture">
-                  <pic:nvPicPr>
-                    <pic:cNvPr id="20" name="Picture 20" descr="Text&#10;&#10;Description automatically generated"/>
-                    <pic:cNvPicPr/>
-                  </pic:nvPicPr>
-                  <pic:blipFill>
-                    <a:blip r:embed="rId24"/>
-                    <a:stretch>
-                      <a:fillRect/>
-                    </a:stretch>
-                  </pic:blipFill>
-                  <pic:spPr>
-                    <a:xfrm>
-                      <a:off x="0" y="0"/>
-                      <a:ext cx="6004827" cy="4533127"/>
-                    </a:xfrm>
-                    <a:prstGeom prst="rect">
-                      <a:avLst/>
-                    </a:prstGeom>
-                  </pic:spPr>
-                </pic:pic>
-              </a:graphicData>
-            </a:graphic>
-          </wp:inline>
-        </w:drawing>
-      </w:r>
-      <w:r>
-        <w:rPr>
-          <w:noProof/>
-        </w:rPr>
-        <w:t xml:space="preserve"> </w:t>
-      </w:r>
-      <w:r>
-        <w:rPr>
-          <w:noProof/>
-        </w:rPr>
-        <w:lastRenderedPageBreak/>
-        <w:drawing>
-          <wp:inline distT="0" distB="0" distL="0" distR="0" wp14:anchorId="2D9981A2" wp14:editId="70EADFB6">
-            <wp:extent cx="5867400" cy="3903448"/>
-            <wp:effectExtent l="0" t="0" r="0" b="1905"/>
-            <wp:docPr id="21" name="Picture 21" descr="Text&#10;&#10;Description automatically generated"/>
-            <wp:cNvGraphicFramePr>
-              <a:graphicFrameLocks xmlns:a="http://schemas.openxmlformats.org/drawingml/2006/main" noChangeAspect="1"/>
-            </wp:cNvGraphicFramePr>
-            <a:graphic xmlns:a="http://schemas.openxmlformats.org/drawingml/2006/main">
-              <a:graphicData uri="http://schemas.openxmlformats.org/drawingml/2006/picture">
-                <pic:pic xmlns:pic="http://schemas.openxmlformats.org/drawingml/2006/picture">
-                  <pic:nvPicPr>
-                    <pic:cNvPr id="21" name="Picture 21" descr="Text&#10;&#10;Description automatically generated"/>
-                    <pic:cNvPicPr/>
-                  </pic:nvPicPr>
-                  <pic:blipFill>
-                    <a:blip r:embed="rId25"/>
-                    <a:stretch>
-                      <a:fillRect/>
-                    </a:stretch>
-                  </pic:blipFill>
-                  <pic:spPr>
-                    <a:xfrm>
-                      <a:off x="0" y="0"/>
-                      <a:ext cx="5942841" cy="3953637"/>
-                    </a:xfrm>
-                    <a:prstGeom prst="rect">
-                      <a:avLst/>
-                    </a:prstGeom>
-                  </pic:spPr>
-                </pic:pic>
-              </a:graphicData>
-            </a:graphic>
-          </wp:inline>
-        </w:drawing>
-      </w:r>
-    </w:p>
+    <w:p/>
+    <w:p/>
+    <w:p/>
+    <w:p/>
+    <w:p/>
     <w:p/>
     <w:p/>
     <w:p/>
@@ -3743,7 +2697,7 @@
         </w:rPr>
         <w:t xml:space="preserve"> </w:t>
       </w:r>
-      <w:hyperlink r:id="rId26" w:tgtFrame="_blank" w:tooltip="https://docs.oracle.com/javase/9/docs/api/java/util/List.html" w:history="1">
+      <w:hyperlink r:id="rId18" w:tgtFrame="_blank" w:tooltip="https://docs.oracle.com/javase/9/docs/api/java/util/List.html" w:history="1">
         <w:r>
           <w:rPr>
             <w:rStyle w:val="Hyperlink"/>
@@ -4381,9 +3335,7 @@
           <w:u w:val="single"/>
         </w:rPr>
       </w:pPr>
-    </w:p>
-    <w:p>
-      <w:pPr>
+      <w:r>
         <w:rPr>
           <w:b/>
           <w:bCs/>
@@ -4391,8 +3343,83 @@
           <w:szCs w:val="28"/>
           <w:u w:val="single"/>
         </w:rPr>
-      </w:pPr>
-      <w:r>
+        <w:t>Linked List</w:t>
+      </w:r>
+    </w:p>
+    <w:p>
+      <w:pPr>
+        <w:pStyle w:val="ListParagraph"/>
+        <w:numPr>
+          <w:ilvl w:val="0"/>
+          <w:numId w:val="1"/>
+        </w:numPr>
+      </w:pPr>
+      <w:r>
+        <w:t>Pros</w:t>
+      </w:r>
+    </w:p>
+    <w:p>
+      <w:pPr>
+        <w:pStyle w:val="ListParagraph"/>
+        <w:numPr>
+          <w:ilvl w:val="1"/>
+          <w:numId w:val="1"/>
+        </w:numPr>
+      </w:pPr>
+      <w:r>
+        <w:t xml:space="preserve">Does not need to be resized </w:t>
+      </w:r>
+    </w:p>
+    <w:p>
+      <w:pPr>
+        <w:pStyle w:val="ListParagraph"/>
+        <w:numPr>
+          <w:ilvl w:val="1"/>
+          <w:numId w:val="1"/>
+        </w:numPr>
+      </w:pPr>
+      <w:r>
+        <w:t xml:space="preserve">Can be O(1) complexity if only need to add items to the front of the list </w:t>
+      </w:r>
+    </w:p>
+    <w:p>
+      <w:pPr>
+        <w:pStyle w:val="ListParagraph"/>
+        <w:numPr>
+          <w:ilvl w:val="0"/>
+          <w:numId w:val="1"/>
+        </w:numPr>
+      </w:pPr>
+      <w:r>
+        <w:t>Cons</w:t>
+      </w:r>
+    </w:p>
+    <w:p>
+      <w:pPr>
+        <w:pStyle w:val="ListParagraph"/>
+        <w:numPr>
+          <w:ilvl w:val="1"/>
+          <w:numId w:val="1"/>
+        </w:numPr>
+      </w:pPr>
+      <w:r>
+        <w:t xml:space="preserve">Bounded by memory </w:t>
+      </w:r>
+    </w:p>
+    <w:p>
+      <w:pPr>
+        <w:pStyle w:val="ListParagraph"/>
+        <w:numPr>
+          <w:ilvl w:val="1"/>
+          <w:numId w:val="1"/>
+        </w:numPr>
+      </w:pPr>
+      <w:r>
+        <w:t>Not good for random access</w:t>
+      </w:r>
+    </w:p>
+    <w:p>
+      <w:pPr>
         <w:rPr>
           <w:b/>
           <w:bCs/>
@@ -4400,83 +3427,8 @@
           <w:szCs w:val="28"/>
           <w:u w:val="single"/>
         </w:rPr>
-        <w:t>Linked List</w:t>
-      </w:r>
-    </w:p>
-    <w:p>
-      <w:pPr>
-        <w:pStyle w:val="ListParagraph"/>
-        <w:numPr>
-          <w:ilvl w:val="0"/>
-          <w:numId w:val="1"/>
-        </w:numPr>
-      </w:pPr>
-      <w:r>
-        <w:t>Pros</w:t>
-      </w:r>
-    </w:p>
-    <w:p>
-      <w:pPr>
-        <w:pStyle w:val="ListParagraph"/>
-        <w:numPr>
-          <w:ilvl w:val="1"/>
-          <w:numId w:val="1"/>
-        </w:numPr>
-      </w:pPr>
-      <w:r>
-        <w:t xml:space="preserve">Does not need to be resized </w:t>
-      </w:r>
-    </w:p>
-    <w:p>
-      <w:pPr>
-        <w:pStyle w:val="ListParagraph"/>
-        <w:numPr>
-          <w:ilvl w:val="1"/>
-          <w:numId w:val="1"/>
-        </w:numPr>
-      </w:pPr>
-      <w:r>
-        <w:t xml:space="preserve">Can be O(1) complexity if only need to add items to the front of the list </w:t>
-      </w:r>
-    </w:p>
-    <w:p>
-      <w:pPr>
-        <w:pStyle w:val="ListParagraph"/>
-        <w:numPr>
-          <w:ilvl w:val="0"/>
-          <w:numId w:val="1"/>
-        </w:numPr>
-      </w:pPr>
-      <w:r>
-        <w:t>Cons</w:t>
-      </w:r>
-    </w:p>
-    <w:p>
-      <w:pPr>
-        <w:pStyle w:val="ListParagraph"/>
-        <w:numPr>
-          <w:ilvl w:val="1"/>
-          <w:numId w:val="1"/>
-        </w:numPr>
-      </w:pPr>
-      <w:r>
-        <w:t xml:space="preserve">Bounded by memory </w:t>
-      </w:r>
-    </w:p>
-    <w:p>
-      <w:pPr>
-        <w:pStyle w:val="ListParagraph"/>
-        <w:numPr>
-          <w:ilvl w:val="1"/>
-          <w:numId w:val="1"/>
-        </w:numPr>
-      </w:pPr>
-      <w:r>
-        <w:t>Not good for random access</w:t>
-      </w:r>
-    </w:p>
-    <w:p>
-      <w:pPr>
+      </w:pPr>
+      <w:r>
         <w:rPr>
           <w:b/>
           <w:bCs/>
@@ -4484,15 +3436,6 @@
           <w:szCs w:val="28"/>
           <w:u w:val="single"/>
         </w:rPr>
-      </w:pPr>
-      <w:r>
-        <w:rPr>
-          <w:b/>
-          <w:bCs/>
-          <w:sz w:val="28"/>
-          <w:szCs w:val="28"/>
-          <w:u w:val="single"/>
-        </w:rPr>
         <w:t>Singly Linked List</w:t>
       </w:r>
     </w:p>
@@ -4541,10 +3484,10 @@
           <w:noProof/>
         </w:rPr>
         <w:drawing>
-          <wp:inline distT="0" distB="0" distL="0" distR="0" wp14:anchorId="495DBD41" wp14:editId="59D035AC">
-            <wp:extent cx="5943600" cy="1762760"/>
-            <wp:effectExtent l="0" t="0" r="0" b="8890"/>
-            <wp:docPr id="22" name="Picture 22" descr="Chart, waterfall chart&#10;&#10;Description automatically generated"/>
+          <wp:inline distT="0" distB="0" distL="0" distR="0" wp14:anchorId="49D24AF0" wp14:editId="1BFDEC81">
+            <wp:extent cx="5943600" cy="1044575"/>
+            <wp:effectExtent l="0" t="0" r="0" b="3175"/>
+            <wp:docPr id="26" name="Picture 26" descr="Chart&#10;&#10;Description automatically generated"/>
             <wp:cNvGraphicFramePr>
               <a:graphicFrameLocks xmlns:a="http://schemas.openxmlformats.org/drawingml/2006/main" noChangeAspect="1"/>
             </wp:cNvGraphicFramePr>
@@ -4552,11 +3495,11 @@
               <a:graphicData uri="http://schemas.openxmlformats.org/drawingml/2006/picture">
                 <pic:pic xmlns:pic="http://schemas.openxmlformats.org/drawingml/2006/picture">
                   <pic:nvPicPr>
-                    <pic:cNvPr id="22" name="Picture 22" descr="Chart, waterfall chart&#10;&#10;Description automatically generated"/>
+                    <pic:cNvPr id="26" name="Picture 26" descr="Chart&#10;&#10;Description automatically generated"/>
                     <pic:cNvPicPr/>
                   </pic:nvPicPr>
                   <pic:blipFill>
-                    <a:blip r:embed="rId27"/>
+                    <a:blip r:embed="rId19"/>
                     <a:stretch>
                       <a:fillRect/>
                     </a:stretch>
@@ -4564,7 +3507,7 @@
                   <pic:spPr>
                     <a:xfrm>
                       <a:off x="0" y="0"/>
-                      <a:ext cx="5943600" cy="1762760"/>
+                      <a:ext cx="5943600" cy="1044575"/>
                     </a:xfrm>
                     <a:prstGeom prst="rect">
                       <a:avLst/>
@@ -4578,6 +3521,11 @@
       </w:r>
     </w:p>
     <w:p>
+      <w:r>
+        <w:t>Adding Bill to Head</w:t>
+      </w:r>
+    </w:p>
+    <w:p>
       <w:pPr>
         <w:pStyle w:val="ListParagraph"/>
         <w:numPr>
@@ -4609,7 +3557,13 @@
         </w:numPr>
       </w:pPr>
       <w:r>
-        <w:t>Inserting in a LinkedList</w:t>
+        <w:t xml:space="preserve">Inserting in a </w:t>
+      </w:r>
+      <w:r>
+        <w:t xml:space="preserve">Singly </w:t>
+      </w:r>
+      <w:r>
+        <w:t>LinkedList</w:t>
       </w:r>
     </w:p>
     <w:p>
@@ -4660,31 +3614,46 @@
         <w:t>Will be O(1) complexity</w:t>
       </w:r>
     </w:p>
-    <w:p/>
-    <w:p/>
-    <w:p/>
-    <w:p>
-      <w:pPr>
-        <w:pStyle w:val="ListParagraph"/>
-        <w:numPr>
-          <w:ilvl w:val="0"/>
-          <w:numId w:val="1"/>
-        </w:numPr>
-      </w:pPr>
-      <w:r>
-        <w:t>Deleting in a LinkedList</w:t>
-      </w:r>
-    </w:p>
-    <w:p>
-      <w:pPr>
-        <w:pStyle w:val="ListParagraph"/>
-        <w:numPr>
-          <w:ilvl w:val="1"/>
-          <w:numId w:val="1"/>
-        </w:numPr>
-      </w:pPr>
-      <w:r>
-        <w:t>Assign “Bill to temporary variable “removedNode”</w:t>
+    <w:p>
+      <w:pPr>
+        <w:pStyle w:val="ListParagraph"/>
+        <w:ind w:left="1440"/>
+      </w:pPr>
+    </w:p>
+    <w:p>
+      <w:pPr>
+        <w:pStyle w:val="ListParagraph"/>
+        <w:numPr>
+          <w:ilvl w:val="0"/>
+          <w:numId w:val="1"/>
+        </w:numPr>
+      </w:pPr>
+      <w:r>
+        <w:t xml:space="preserve">Deleting in a </w:t>
+      </w:r>
+      <w:r>
+        <w:t xml:space="preserve">Singly </w:t>
+      </w:r>
+      <w:r>
+        <w:t>LinkedList</w:t>
+      </w:r>
+    </w:p>
+    <w:p>
+      <w:pPr>
+        <w:pStyle w:val="ListParagraph"/>
+        <w:numPr>
+          <w:ilvl w:val="1"/>
+          <w:numId w:val="1"/>
+        </w:numPr>
+      </w:pPr>
+      <w:r>
+        <w:t>Assign “Bill</w:t>
+      </w:r>
+      <w:r>
+        <w:t xml:space="preserve">” </w:t>
+      </w:r>
+      <w:r>
+        <w:t>to temporary variable “removedNode”</w:t>
       </w:r>
     </w:p>
     <w:p>
@@ -4734,26 +3703,6 @@
       <w:r>
         <w:t>If you want to do cleanup you’d set Bill next field to null</w:t>
       </w:r>
-    </w:p>
-    <w:p>
-      <w:pPr>
-        <w:pStyle w:val="ListParagraph"/>
-      </w:pPr>
-    </w:p>
-    <w:p>
-      <w:pPr>
-        <w:pStyle w:val="ListParagraph"/>
-      </w:pPr>
-    </w:p>
-    <w:p>
-      <w:pPr>
-        <w:pStyle w:val="ListParagraph"/>
-      </w:pPr>
-    </w:p>
-    <w:p>
-      <w:pPr>
-        <w:pStyle w:val="ListParagraph"/>
-      </w:pPr>
     </w:p>
     <w:p>
       <w:pPr>
@@ -4773,6 +3722,7 @@
           <w:szCs w:val="28"/>
           <w:u w:val="single"/>
         </w:rPr>
+        <w:lastRenderedPageBreak/>
         <w:t>Doubly Linked List</w:t>
       </w:r>
     </w:p>
@@ -4785,8 +3735,758 @@
         </w:numPr>
       </w:pPr>
       <w:r>
-        <w:t>a</w:t>
-      </w:r>
+        <w:t>Each item in the list has a next and previous fields</w:t>
+      </w:r>
+    </w:p>
+    <w:p>
+      <w:pPr>
+        <w:pStyle w:val="ListParagraph"/>
+        <w:numPr>
+          <w:ilvl w:val="0"/>
+          <w:numId w:val="1"/>
+        </w:numPr>
+      </w:pPr>
+      <w:r>
+        <w:t>Has a head and tail</w:t>
+      </w:r>
+    </w:p>
+    <w:p>
+      <w:pPr>
+        <w:pStyle w:val="ListParagraph"/>
+        <w:numPr>
+          <w:ilvl w:val="0"/>
+          <w:numId w:val="1"/>
+        </w:numPr>
+      </w:pPr>
+      <w:r>
+        <w:t>Can traverse from front to back/back to front</w:t>
+      </w:r>
+    </w:p>
+    <w:p/>
+    <w:p>
+      <w:r>
+        <w:rPr>
+          <w:noProof/>
+        </w:rPr>
+        <w:drawing>
+          <wp:inline distT="0" distB="0" distL="0" distR="0" wp14:anchorId="30154551" wp14:editId="510EFB78">
+            <wp:extent cx="5943600" cy="1698625"/>
+            <wp:effectExtent l="0" t="0" r="0" b="0"/>
+            <wp:docPr id="24" name="Picture 24" descr="Chart&#10;&#10;Description automatically generated"/>
+            <wp:cNvGraphicFramePr>
+              <a:graphicFrameLocks xmlns:a="http://schemas.openxmlformats.org/drawingml/2006/main" noChangeAspect="1"/>
+            </wp:cNvGraphicFramePr>
+            <a:graphic xmlns:a="http://schemas.openxmlformats.org/drawingml/2006/main">
+              <a:graphicData uri="http://schemas.openxmlformats.org/drawingml/2006/picture">
+                <pic:pic xmlns:pic="http://schemas.openxmlformats.org/drawingml/2006/picture">
+                  <pic:nvPicPr>
+                    <pic:cNvPr id="24" name="Picture 24" descr="Chart&#10;&#10;Description automatically generated"/>
+                    <pic:cNvPicPr/>
+                  </pic:nvPicPr>
+                  <pic:blipFill>
+                    <a:blip r:embed="rId20"/>
+                    <a:stretch>
+                      <a:fillRect/>
+                    </a:stretch>
+                  </pic:blipFill>
+                  <pic:spPr>
+                    <a:xfrm>
+                      <a:off x="0" y="0"/>
+                      <a:ext cx="5943600" cy="1698625"/>
+                    </a:xfrm>
+                    <a:prstGeom prst="rect">
+                      <a:avLst/>
+                    </a:prstGeom>
+                  </pic:spPr>
+                </pic:pic>
+              </a:graphicData>
+            </a:graphic>
+          </wp:inline>
+        </w:drawing>
+      </w:r>
+    </w:p>
+    <w:p>
+      <w:r>
+        <w:t>Adding Bill to head</w:t>
+      </w:r>
+    </w:p>
+    <w:p>
+      <w:pPr>
+        <w:pStyle w:val="ListParagraph"/>
+        <w:numPr>
+          <w:ilvl w:val="0"/>
+          <w:numId w:val="1"/>
+        </w:numPr>
+      </w:pPr>
+      <w:r>
+        <w:t xml:space="preserve">Inserting at the head of a Doubly LinkedList </w:t>
+      </w:r>
+    </w:p>
+    <w:p>
+      <w:pPr>
+        <w:pStyle w:val="ListParagraph"/>
+        <w:numPr>
+          <w:ilvl w:val="1"/>
+          <w:numId w:val="1"/>
+        </w:numPr>
+      </w:pPr>
+      <w:r>
+        <w:t>Create a new node “Bill”</w:t>
+      </w:r>
+    </w:p>
+    <w:p>
+      <w:pPr>
+        <w:pStyle w:val="ListParagraph"/>
+        <w:numPr>
+          <w:ilvl w:val="1"/>
+          <w:numId w:val="1"/>
+        </w:numPr>
+      </w:pPr>
+      <w:r>
+        <w:t>Assign “Jane” to Bill’s next field</w:t>
+      </w:r>
+    </w:p>
+    <w:p>
+      <w:pPr>
+        <w:pStyle w:val="ListParagraph"/>
+        <w:numPr>
+          <w:ilvl w:val="1"/>
+          <w:numId w:val="1"/>
+        </w:numPr>
+      </w:pPr>
+      <w:r>
+        <w:t>Assign whatever Jane is pointing to as previous to Bill’s previous field</w:t>
+      </w:r>
+    </w:p>
+    <w:p>
+      <w:pPr>
+        <w:pStyle w:val="ListParagraph"/>
+        <w:numPr>
+          <w:ilvl w:val="1"/>
+          <w:numId w:val="1"/>
+        </w:numPr>
+      </w:pPr>
+      <w:r>
+        <w:t>Assign “Bill” to Jane’s previous field</w:t>
+      </w:r>
+    </w:p>
+    <w:p>
+      <w:pPr>
+        <w:pStyle w:val="ListParagraph"/>
+        <w:numPr>
+          <w:ilvl w:val="1"/>
+          <w:numId w:val="1"/>
+        </w:numPr>
+      </w:pPr>
+      <w:r>
+        <w:t>Assign head to “Bill”</w:t>
+      </w:r>
+    </w:p>
+    <w:p>
+      <w:pPr>
+        <w:pStyle w:val="ListParagraph"/>
+        <w:numPr>
+          <w:ilvl w:val="1"/>
+          <w:numId w:val="1"/>
+        </w:numPr>
+      </w:pPr>
+      <w:r>
+        <w:t>O(1) complexity</w:t>
+      </w:r>
+    </w:p>
+    <w:p>
+      <w:r>
+        <w:rPr>
+          <w:noProof/>
+        </w:rPr>
+        <w:drawing>
+          <wp:inline distT="0" distB="0" distL="0" distR="0" wp14:anchorId="557C47DA" wp14:editId="35250CBA">
+            <wp:extent cx="5943600" cy="1642745"/>
+            <wp:effectExtent l="0" t="0" r="0" b="0"/>
+            <wp:docPr id="23" name="Picture 23" descr="Chart&#10;&#10;Description automatically generated"/>
+            <wp:cNvGraphicFramePr>
+              <a:graphicFrameLocks xmlns:a="http://schemas.openxmlformats.org/drawingml/2006/main" noChangeAspect="1"/>
+            </wp:cNvGraphicFramePr>
+            <a:graphic xmlns:a="http://schemas.openxmlformats.org/drawingml/2006/main">
+              <a:graphicData uri="http://schemas.openxmlformats.org/drawingml/2006/picture">
+                <pic:pic xmlns:pic="http://schemas.openxmlformats.org/drawingml/2006/picture">
+                  <pic:nvPicPr>
+                    <pic:cNvPr id="23" name="Picture 23" descr="Chart&#10;&#10;Description automatically generated"/>
+                    <pic:cNvPicPr/>
+                  </pic:nvPicPr>
+                  <pic:blipFill>
+                    <a:blip r:embed="rId21"/>
+                    <a:stretch>
+                      <a:fillRect/>
+                    </a:stretch>
+                  </pic:blipFill>
+                  <pic:spPr>
+                    <a:xfrm>
+                      <a:off x="0" y="0"/>
+                      <a:ext cx="5943600" cy="1642745"/>
+                    </a:xfrm>
+                    <a:prstGeom prst="rect">
+                      <a:avLst/>
+                    </a:prstGeom>
+                  </pic:spPr>
+                </pic:pic>
+              </a:graphicData>
+            </a:graphic>
+          </wp:inline>
+        </w:drawing>
+      </w:r>
+    </w:p>
+    <w:p>
+      <w:r>
+        <w:t>Adding Bill to tail</w:t>
+      </w:r>
+    </w:p>
+    <w:p>
+      <w:pPr>
+        <w:pStyle w:val="ListParagraph"/>
+        <w:numPr>
+          <w:ilvl w:val="0"/>
+          <w:numId w:val="1"/>
+        </w:numPr>
+      </w:pPr>
+      <w:r>
+        <w:t xml:space="preserve">Inserting at the tail of a Doubly LinkedList </w:t>
+      </w:r>
+    </w:p>
+    <w:p>
+      <w:pPr>
+        <w:pStyle w:val="ListParagraph"/>
+        <w:numPr>
+          <w:ilvl w:val="1"/>
+          <w:numId w:val="1"/>
+        </w:numPr>
+      </w:pPr>
+      <w:r>
+        <w:t>Create a new node “Bill”</w:t>
+      </w:r>
+    </w:p>
+    <w:p>
+      <w:pPr>
+        <w:pStyle w:val="ListParagraph"/>
+        <w:numPr>
+          <w:ilvl w:val="1"/>
+          <w:numId w:val="1"/>
+        </w:numPr>
+      </w:pPr>
+      <w:r>
+        <w:t xml:space="preserve">Assign </w:t>
+      </w:r>
+      <w:r>
+        <w:t xml:space="preserve">tail’s next field to Bill’s next field </w:t>
+      </w:r>
+    </w:p>
+    <w:p>
+      <w:pPr>
+        <w:pStyle w:val="ListParagraph"/>
+        <w:numPr>
+          <w:ilvl w:val="1"/>
+          <w:numId w:val="1"/>
+        </w:numPr>
+      </w:pPr>
+      <w:r>
+        <w:t xml:space="preserve">Assign </w:t>
+      </w:r>
+      <w:r>
+        <w:t>tail to Bill’s previous field</w:t>
+      </w:r>
+    </w:p>
+    <w:p>
+      <w:pPr>
+        <w:pStyle w:val="ListParagraph"/>
+        <w:numPr>
+          <w:ilvl w:val="1"/>
+          <w:numId w:val="1"/>
+        </w:numPr>
+      </w:pPr>
+      <w:r>
+        <w:t>Assign tail’s next field to “Bill”</w:t>
+      </w:r>
+    </w:p>
+    <w:p>
+      <w:pPr>
+        <w:pStyle w:val="ListParagraph"/>
+        <w:numPr>
+          <w:ilvl w:val="1"/>
+          <w:numId w:val="1"/>
+        </w:numPr>
+      </w:pPr>
+      <w:r>
+        <w:t xml:space="preserve">Assign </w:t>
+      </w:r>
+      <w:r>
+        <w:t>tail</w:t>
+      </w:r>
+      <w:r>
+        <w:t xml:space="preserve"> to “Bill”</w:t>
+      </w:r>
+    </w:p>
+    <w:p>
+      <w:pPr>
+        <w:pStyle w:val="ListParagraph"/>
+        <w:numPr>
+          <w:ilvl w:val="1"/>
+          <w:numId w:val="1"/>
+        </w:numPr>
+      </w:pPr>
+      <w:r>
+        <w:t>O(1) complexity</w:t>
+      </w:r>
+    </w:p>
+    <w:p>
+      <w:r>
+        <w:rPr>
+          <w:noProof/>
+        </w:rPr>
+        <w:lastRenderedPageBreak/>
+        <w:drawing>
+          <wp:inline distT="0" distB="0" distL="0" distR="0" wp14:anchorId="378B1945" wp14:editId="70E90773">
+            <wp:extent cx="5943600" cy="1642745"/>
+            <wp:effectExtent l="0" t="0" r="0" b="0"/>
+            <wp:docPr id="25" name="Picture 25" descr="Chart&#10;&#10;Description automatically generated"/>
+            <wp:cNvGraphicFramePr>
+              <a:graphicFrameLocks xmlns:a="http://schemas.openxmlformats.org/drawingml/2006/main" noChangeAspect="1"/>
+            </wp:cNvGraphicFramePr>
+            <a:graphic xmlns:a="http://schemas.openxmlformats.org/drawingml/2006/main">
+              <a:graphicData uri="http://schemas.openxmlformats.org/drawingml/2006/picture">
+                <pic:pic xmlns:pic="http://schemas.openxmlformats.org/drawingml/2006/picture">
+                  <pic:nvPicPr>
+                    <pic:cNvPr id="23" name="Picture 23" descr="Chart&#10;&#10;Description automatically generated"/>
+                    <pic:cNvPicPr/>
+                  </pic:nvPicPr>
+                  <pic:blipFill>
+                    <a:blip r:embed="rId21"/>
+                    <a:stretch>
+                      <a:fillRect/>
+                    </a:stretch>
+                  </pic:blipFill>
+                  <pic:spPr>
+                    <a:xfrm>
+                      <a:off x="0" y="0"/>
+                      <a:ext cx="5943600" cy="1642745"/>
+                    </a:xfrm>
+                    <a:prstGeom prst="rect">
+                      <a:avLst/>
+                    </a:prstGeom>
+                  </pic:spPr>
+                </pic:pic>
+              </a:graphicData>
+            </a:graphic>
+          </wp:inline>
+        </w:drawing>
+      </w:r>
+    </w:p>
+    <w:p>
+      <w:r>
+        <w:t>Removing Jane from head</w:t>
+      </w:r>
+    </w:p>
+    <w:p>
+      <w:pPr>
+        <w:pStyle w:val="ListParagraph"/>
+        <w:numPr>
+          <w:ilvl w:val="0"/>
+          <w:numId w:val="1"/>
+        </w:numPr>
+      </w:pPr>
+      <w:r>
+        <w:t>Deleting from head of a Doubly LinkedList</w:t>
+      </w:r>
+    </w:p>
+    <w:p>
+      <w:pPr>
+        <w:pStyle w:val="ListParagraph"/>
+        <w:numPr>
+          <w:ilvl w:val="1"/>
+          <w:numId w:val="1"/>
+        </w:numPr>
+      </w:pPr>
+      <w:r>
+        <w:t>Assign “Jane” to “removedNode”</w:t>
+      </w:r>
+    </w:p>
+    <w:p>
+      <w:pPr>
+        <w:pStyle w:val="ListParagraph"/>
+        <w:numPr>
+          <w:ilvl w:val="1"/>
+          <w:numId w:val="1"/>
+        </w:numPr>
+      </w:pPr>
+      <w:r>
+        <w:t>Assign John’s previous field to Jane’s previous field</w:t>
+      </w:r>
+    </w:p>
+    <w:p>
+      <w:pPr>
+        <w:pStyle w:val="ListParagraph"/>
+        <w:numPr>
+          <w:ilvl w:val="1"/>
+          <w:numId w:val="1"/>
+        </w:numPr>
+      </w:pPr>
+      <w:r>
+        <w:t>Assign head to Jane’s next field</w:t>
+      </w:r>
+    </w:p>
+    <w:p>
+      <w:pPr>
+        <w:pStyle w:val="ListParagraph"/>
+        <w:numPr>
+          <w:ilvl w:val="1"/>
+          <w:numId w:val="1"/>
+        </w:numPr>
+      </w:pPr>
+      <w:r>
+        <w:t>Return “removedNode” from the method</w:t>
+      </w:r>
+    </w:p>
+    <w:p>
+      <w:pPr>
+        <w:pStyle w:val="ListParagraph"/>
+        <w:numPr>
+          <w:ilvl w:val="1"/>
+          <w:numId w:val="1"/>
+        </w:numPr>
+      </w:pPr>
+      <w:r>
+        <w:t>If you want to do cleanup you’d set Jane’s next field to null</w:t>
+      </w:r>
+    </w:p>
+    <w:p>
+      <w:pPr>
+        <w:pStyle w:val="ListParagraph"/>
+        <w:numPr>
+          <w:ilvl w:val="1"/>
+          <w:numId w:val="1"/>
+        </w:numPr>
+      </w:pPr>
+      <w:r>
+        <w:t>O(1) complexity</w:t>
+      </w:r>
+    </w:p>
+    <w:p/>
+    <w:p>
+      <w:r>
+        <w:rPr>
+          <w:noProof/>
+        </w:rPr>
+        <w:drawing>
+          <wp:inline distT="0" distB="0" distL="0" distR="0" wp14:anchorId="590B867D" wp14:editId="0A3B4ED6">
+            <wp:extent cx="5943600" cy="1642745"/>
+            <wp:effectExtent l="0" t="0" r="0" b="0"/>
+            <wp:docPr id="27" name="Picture 27" descr="Chart&#10;&#10;Description automatically generated"/>
+            <wp:cNvGraphicFramePr>
+              <a:graphicFrameLocks xmlns:a="http://schemas.openxmlformats.org/drawingml/2006/main" noChangeAspect="1"/>
+            </wp:cNvGraphicFramePr>
+            <a:graphic xmlns:a="http://schemas.openxmlformats.org/drawingml/2006/main">
+              <a:graphicData uri="http://schemas.openxmlformats.org/drawingml/2006/picture">
+                <pic:pic xmlns:pic="http://schemas.openxmlformats.org/drawingml/2006/picture">
+                  <pic:nvPicPr>
+                    <pic:cNvPr id="23" name="Picture 23" descr="Chart&#10;&#10;Description automatically generated"/>
+                    <pic:cNvPicPr/>
+                  </pic:nvPicPr>
+                  <pic:blipFill>
+                    <a:blip r:embed="rId21"/>
+                    <a:stretch>
+                      <a:fillRect/>
+                    </a:stretch>
+                  </pic:blipFill>
+                  <pic:spPr>
+                    <a:xfrm>
+                      <a:off x="0" y="0"/>
+                      <a:ext cx="5943600" cy="1642745"/>
+                    </a:xfrm>
+                    <a:prstGeom prst="rect">
+                      <a:avLst/>
+                    </a:prstGeom>
+                  </pic:spPr>
+                </pic:pic>
+              </a:graphicData>
+            </a:graphic>
+          </wp:inline>
+        </w:drawing>
+      </w:r>
+    </w:p>
+    <w:p>
+      <w:r>
+        <w:t>Removing Bill from tail</w:t>
+      </w:r>
+    </w:p>
+    <w:p>
+      <w:pPr>
+        <w:pStyle w:val="ListParagraph"/>
+        <w:numPr>
+          <w:ilvl w:val="0"/>
+          <w:numId w:val="1"/>
+        </w:numPr>
+      </w:pPr>
+      <w:r>
+        <w:t>Deleting from tail of a Doubly LinkedList</w:t>
+      </w:r>
+    </w:p>
+    <w:p>
+      <w:pPr>
+        <w:pStyle w:val="ListParagraph"/>
+        <w:numPr>
+          <w:ilvl w:val="1"/>
+          <w:numId w:val="1"/>
+        </w:numPr>
+      </w:pPr>
+      <w:r>
+        <w:t>Assign “Bill” to “removedNode”</w:t>
+      </w:r>
+    </w:p>
+    <w:p>
+      <w:pPr>
+        <w:pStyle w:val="ListParagraph"/>
+        <w:numPr>
+          <w:ilvl w:val="1"/>
+          <w:numId w:val="1"/>
+        </w:numPr>
+      </w:pPr>
+      <w:r>
+        <w:t>Assign Mike’s next field to Bill’s next field</w:t>
+      </w:r>
+    </w:p>
+    <w:p>
+      <w:pPr>
+        <w:pStyle w:val="ListParagraph"/>
+        <w:numPr>
+          <w:ilvl w:val="1"/>
+          <w:numId w:val="1"/>
+        </w:numPr>
+      </w:pPr>
+      <w:r>
+        <w:t>Assign tail to Bill’s previous field</w:t>
+      </w:r>
+    </w:p>
+    <w:p>
+      <w:pPr>
+        <w:pStyle w:val="ListParagraph"/>
+        <w:numPr>
+          <w:ilvl w:val="1"/>
+          <w:numId w:val="1"/>
+        </w:numPr>
+      </w:pPr>
+      <w:r>
+        <w:t>Return “removedNode” from the method</w:t>
+      </w:r>
+    </w:p>
+    <w:p>
+      <w:pPr>
+        <w:pStyle w:val="ListParagraph"/>
+        <w:numPr>
+          <w:ilvl w:val="1"/>
+          <w:numId w:val="1"/>
+        </w:numPr>
+      </w:pPr>
+      <w:r>
+        <w:t>If you want to do cleanup you’d set Bill’s next field to null</w:t>
+      </w:r>
+    </w:p>
+    <w:p>
+      <w:pPr>
+        <w:pStyle w:val="ListParagraph"/>
+        <w:numPr>
+          <w:ilvl w:val="1"/>
+          <w:numId w:val="1"/>
+        </w:numPr>
+      </w:pPr>
+      <w:r>
+        <w:t>O(1) complexit</w:t>
+      </w:r>
+      <w:r>
+        <w:t>y</w:t>
+      </w:r>
+    </w:p>
+    <w:p/>
+    <w:p/>
+    <w:p/>
+    <w:p/>
+    <w:p>
+      <w:pPr>
+        <w:pStyle w:val="ListParagraph"/>
+        <w:numPr>
+          <w:ilvl w:val="0"/>
+          <w:numId w:val="1"/>
+        </w:numPr>
+      </w:pPr>
+      <w:r>
+        <w:lastRenderedPageBreak/>
+        <w:t>Inserting a node A between B and C</w:t>
+      </w:r>
+    </w:p>
+    <w:p>
+      <w:pPr>
+        <w:pStyle w:val="ListParagraph"/>
+        <w:numPr>
+          <w:ilvl w:val="1"/>
+          <w:numId w:val="1"/>
+        </w:numPr>
+      </w:pPr>
+      <w:r>
+        <w:t>Assign A’s next field to B’s next field</w:t>
+      </w:r>
+    </w:p>
+    <w:p>
+      <w:pPr>
+        <w:pStyle w:val="ListParagraph"/>
+        <w:numPr>
+          <w:ilvl w:val="1"/>
+          <w:numId w:val="1"/>
+        </w:numPr>
+      </w:pPr>
+      <w:r>
+        <w:t>Assign A’s previous field to C’ s previous field</w:t>
+      </w:r>
+    </w:p>
+    <w:p>
+      <w:pPr>
+        <w:pStyle w:val="ListParagraph"/>
+        <w:numPr>
+          <w:ilvl w:val="1"/>
+          <w:numId w:val="1"/>
+        </w:numPr>
+      </w:pPr>
+      <w:r>
+        <w:t>Assign B’s next field to A</w:t>
+      </w:r>
+    </w:p>
+    <w:p>
+      <w:pPr>
+        <w:pStyle w:val="ListParagraph"/>
+        <w:numPr>
+          <w:ilvl w:val="1"/>
+          <w:numId w:val="1"/>
+        </w:numPr>
+      </w:pPr>
+      <w:r>
+        <w:t>Assign C’s previous</w:t>
+      </w:r>
+      <w:r>
+        <w:t xml:space="preserve"> </w:t>
+      </w:r>
+      <w:r>
+        <w:t>field to</w:t>
+      </w:r>
+      <w:r>
+        <w:t xml:space="preserve"> A</w:t>
+      </w:r>
+    </w:p>
+    <w:p>
+      <w:pPr>
+        <w:pStyle w:val="ListParagraph"/>
+        <w:numPr>
+          <w:ilvl w:val="1"/>
+          <w:numId w:val="1"/>
+        </w:numPr>
+      </w:pPr>
+      <w:r>
+        <w:t>O(</w:t>
+      </w:r>
+      <w:r>
+        <w:t>n) complexity</w:t>
+      </w:r>
+    </w:p>
+    <w:p>
+      <w:pPr>
+        <w:pStyle w:val="ListParagraph"/>
+        <w:ind w:left="1440"/>
+      </w:pPr>
+    </w:p>
+    <w:p>
+      <w:pPr>
+        <w:pStyle w:val="ListParagraph"/>
+        <w:numPr>
+          <w:ilvl w:val="0"/>
+          <w:numId w:val="1"/>
+        </w:numPr>
+      </w:pPr>
+      <w:r>
+        <w:t xml:space="preserve">Removing a node A between B and C </w:t>
+      </w:r>
+    </w:p>
+    <w:p>
+      <w:pPr>
+        <w:pStyle w:val="ListParagraph"/>
+        <w:numPr>
+          <w:ilvl w:val="1"/>
+          <w:numId w:val="1"/>
+        </w:numPr>
+      </w:pPr>
+      <w:r>
+        <w:t>Assign A to “removedNode”</w:t>
+      </w:r>
+    </w:p>
+    <w:p>
+      <w:pPr>
+        <w:pStyle w:val="ListParagraph"/>
+        <w:numPr>
+          <w:ilvl w:val="1"/>
+          <w:numId w:val="1"/>
+        </w:numPr>
+      </w:pPr>
+      <w:r>
+        <w:t>Assign C’s previous field to A’s previous field</w:t>
+      </w:r>
+    </w:p>
+    <w:p>
+      <w:pPr>
+        <w:pStyle w:val="ListParagraph"/>
+        <w:numPr>
+          <w:ilvl w:val="1"/>
+          <w:numId w:val="1"/>
+        </w:numPr>
+      </w:pPr>
+      <w:r>
+        <w:t>Assign B’s next field to A’s next field</w:t>
+      </w:r>
+    </w:p>
+    <w:p>
+      <w:pPr>
+        <w:pStyle w:val="ListParagraph"/>
+        <w:numPr>
+          <w:ilvl w:val="1"/>
+          <w:numId w:val="1"/>
+        </w:numPr>
+      </w:pPr>
+      <w:r>
+        <w:t>Return A from the method</w:t>
+      </w:r>
+    </w:p>
+    <w:p>
+      <w:pPr>
+        <w:pStyle w:val="ListParagraph"/>
+        <w:numPr>
+          <w:ilvl w:val="1"/>
+          <w:numId w:val="1"/>
+        </w:numPr>
+      </w:pPr>
+      <w:r>
+        <w:t>If you want to do cleanup you’d set A’s next to field to null</w:t>
+      </w:r>
+    </w:p>
+    <w:p>
+      <w:pPr>
+        <w:pStyle w:val="ListParagraph"/>
+        <w:numPr>
+          <w:ilvl w:val="1"/>
+          <w:numId w:val="1"/>
+        </w:numPr>
+      </w:pPr>
+      <w:r>
+        <w:t xml:space="preserve">O(n) complexity </w:t>
+      </w:r>
+    </w:p>
+    <w:p>
+      <w:pPr>
+        <w:pStyle w:val="ListParagraph"/>
+      </w:pPr>
     </w:p>
     <w:p/>
     <w:p/>

</xml_diff>

<commit_message>
-Updated Notes -Added Array backed Stack implementation -Added Sorting Array examples with the JDK
</commit_message>
<xml_diff>
--- a/DataStructuresAndAlgorithmNotes.docx
+++ b/DataStructuresAndAlgorithmNotes.docx
@@ -2195,6 +2195,77 @@
     </w:p>
     <w:p/>
     <w:p/>
+    <w:p>
+      <w:pPr>
+        <w:rPr>
+          <w:b/>
+          <w:bCs/>
+          <w:sz w:val="28"/>
+          <w:szCs w:val="28"/>
+          <w:u w:val="single"/>
+        </w:rPr>
+      </w:pPr>
+      <w:r>
+        <w:rPr>
+          <w:b/>
+          <w:bCs/>
+          <w:sz w:val="28"/>
+          <w:szCs w:val="28"/>
+          <w:u w:val="single"/>
+        </w:rPr>
+        <w:t>Sorting Arrays using the JDK</w:t>
+      </w:r>
+    </w:p>
+    <w:p>
+      <w:pPr>
+        <w:pStyle w:val="ListParagraph"/>
+        <w:numPr>
+          <w:ilvl w:val="0"/>
+          <w:numId w:val="1"/>
+        </w:numPr>
+      </w:pPr>
+      <w:r>
+        <w:t>Built in sorting methods in Java</w:t>
+      </w:r>
+    </w:p>
+    <w:p>
+      <w:pPr>
+        <w:pStyle w:val="ListParagraph"/>
+        <w:numPr>
+          <w:ilvl w:val="0"/>
+          <w:numId w:val="1"/>
+        </w:numPr>
+      </w:pPr>
+      <w:r>
+        <w:t>Methods</w:t>
+      </w:r>
+    </w:p>
+    <w:p>
+      <w:pPr>
+        <w:pStyle w:val="ListParagraph"/>
+        <w:numPr>
+          <w:ilvl w:val="1"/>
+          <w:numId w:val="1"/>
+        </w:numPr>
+      </w:pPr>
+      <w:r>
+        <w:t xml:space="preserve">Arrays.sort  - uses a dual pivot quick sort </w:t>
+      </w:r>
+    </w:p>
+    <w:p>
+      <w:pPr>
+        <w:pStyle w:val="ListParagraph"/>
+        <w:numPr>
+          <w:ilvl w:val="1"/>
+          <w:numId w:val="1"/>
+        </w:numPr>
+      </w:pPr>
+      <w:r>
+        <w:t>Arrays.parallelSort – uses merge sort for larger datasets, but uses quick sort for smaller datasets.</w:t>
+      </w:r>
+    </w:p>
+    <w:p/>
+    <w:p/>
     <w:p/>
     <w:p/>
     <w:p/>
@@ -2233,7 +2304,6 @@
           <w:szCs w:val="32"/>
           <w:u w:val="single"/>
         </w:rPr>
-        <w:lastRenderedPageBreak/>
         <w:t>Lists</w:t>
       </w:r>
     </w:p>
@@ -2792,7 +2862,6 @@
           <w:szCs w:val="28"/>
           <w:u w:val="single"/>
         </w:rPr>
-        <w:lastRenderedPageBreak/>
         <w:t>A</w:t>
       </w:r>
       <w:r>
@@ -3203,6 +3272,7 @@
         </w:numPr>
       </w:pPr>
       <w:r>
+        <w:lastRenderedPageBreak/>
         <w:t>Not good for deletion/removal</w:t>
       </w:r>
     </w:p>
@@ -3242,7 +3312,6 @@
           <w:szCs w:val="28"/>
           <w:u w:val="single"/>
         </w:rPr>
-        <w:lastRenderedPageBreak/>
         <w:t>Vectors</w:t>
       </w:r>
     </w:p>
@@ -3575,6 +3644,7 @@
         </w:numPr>
       </w:pPr>
       <w:r>
+        <w:lastRenderedPageBreak/>
         <w:t>Create a new node “Bill”</w:t>
       </w:r>
     </w:p>
@@ -3722,7 +3792,6 @@
           <w:szCs w:val="28"/>
           <w:u w:val="single"/>
         </w:rPr>
-        <w:lastRenderedPageBreak/>
         <w:t>Doubly Linked List</w:t>
       </w:r>
     </w:p>
@@ -3899,6 +3968,7 @@
         <w:rPr>
           <w:noProof/>
         </w:rPr>
+        <w:lastRenderedPageBreak/>
         <w:drawing>
           <wp:inline distT="0" distB="0" distL="0" distR="0" wp14:anchorId="557C47DA" wp14:editId="35250CBA">
             <wp:extent cx="5943600" cy="1642745"/>
@@ -4042,7 +4112,6 @@
         <w:rPr>
           <w:noProof/>
         </w:rPr>
-        <w:lastRenderedPageBreak/>
         <w:drawing>
           <wp:inline distT="0" distB="0" distL="0" distR="0" wp14:anchorId="378B1945" wp14:editId="70E90773">
             <wp:extent cx="5943600" cy="1642745"/>
@@ -4175,6 +4244,7 @@
         <w:rPr>
           <w:noProof/>
         </w:rPr>
+        <w:lastRenderedPageBreak/>
         <w:drawing>
           <wp:inline distT="0" distB="0" distL="0" distR="0" wp14:anchorId="590B867D" wp14:editId="0A3B4ED6">
             <wp:extent cx="5943600" cy="1642745"/>
@@ -4317,177 +4387,434 @@
         </w:numPr>
       </w:pPr>
       <w:r>
+        <w:t>Inserting a node A between B and C</w:t>
+      </w:r>
+    </w:p>
+    <w:p>
+      <w:pPr>
+        <w:pStyle w:val="ListParagraph"/>
+        <w:numPr>
+          <w:ilvl w:val="1"/>
+          <w:numId w:val="1"/>
+        </w:numPr>
+      </w:pPr>
+      <w:r>
+        <w:t>Assign A’s next field to B’s next field</w:t>
+      </w:r>
+    </w:p>
+    <w:p>
+      <w:pPr>
+        <w:pStyle w:val="ListParagraph"/>
+        <w:numPr>
+          <w:ilvl w:val="1"/>
+          <w:numId w:val="1"/>
+        </w:numPr>
+      </w:pPr>
+      <w:r>
+        <w:t>Assign A’s previous field to C’ s previous field</w:t>
+      </w:r>
+    </w:p>
+    <w:p>
+      <w:pPr>
+        <w:pStyle w:val="ListParagraph"/>
+        <w:numPr>
+          <w:ilvl w:val="1"/>
+          <w:numId w:val="1"/>
+        </w:numPr>
+      </w:pPr>
+      <w:r>
+        <w:t>Assign B’s next field to A</w:t>
+      </w:r>
+    </w:p>
+    <w:p>
+      <w:pPr>
+        <w:pStyle w:val="ListParagraph"/>
+        <w:numPr>
+          <w:ilvl w:val="1"/>
+          <w:numId w:val="1"/>
+        </w:numPr>
+      </w:pPr>
+      <w:r>
+        <w:t>Assign C’s previous</w:t>
+      </w:r>
+      <w:r>
+        <w:t xml:space="preserve"> </w:t>
+      </w:r>
+      <w:r>
+        <w:t>field to</w:t>
+      </w:r>
+      <w:r>
+        <w:t xml:space="preserve"> A</w:t>
+      </w:r>
+    </w:p>
+    <w:p>
+      <w:pPr>
+        <w:pStyle w:val="ListParagraph"/>
+        <w:numPr>
+          <w:ilvl w:val="1"/>
+          <w:numId w:val="1"/>
+        </w:numPr>
+      </w:pPr>
+      <w:r>
+        <w:t>O(</w:t>
+      </w:r>
+      <w:r>
+        <w:t>n) complexity</w:t>
+      </w:r>
+    </w:p>
+    <w:p>
+      <w:pPr>
+        <w:pStyle w:val="ListParagraph"/>
+        <w:ind w:left="1440"/>
+      </w:pPr>
+    </w:p>
+    <w:p>
+      <w:pPr>
+        <w:pStyle w:val="ListParagraph"/>
+        <w:numPr>
+          <w:ilvl w:val="0"/>
+          <w:numId w:val="1"/>
+        </w:numPr>
+      </w:pPr>
+      <w:r>
+        <w:t xml:space="preserve">Removing a node A between B and C </w:t>
+      </w:r>
+    </w:p>
+    <w:p>
+      <w:pPr>
+        <w:pStyle w:val="ListParagraph"/>
+        <w:numPr>
+          <w:ilvl w:val="1"/>
+          <w:numId w:val="1"/>
+        </w:numPr>
+      </w:pPr>
+      <w:r>
+        <w:t>Assign A to “removedNode”</w:t>
+      </w:r>
+    </w:p>
+    <w:p>
+      <w:pPr>
+        <w:pStyle w:val="ListParagraph"/>
+        <w:numPr>
+          <w:ilvl w:val="1"/>
+          <w:numId w:val="1"/>
+        </w:numPr>
+      </w:pPr>
+      <w:r>
+        <w:t>Assign C’s previous field to A’s previous field</w:t>
+      </w:r>
+    </w:p>
+    <w:p>
+      <w:pPr>
+        <w:pStyle w:val="ListParagraph"/>
+        <w:numPr>
+          <w:ilvl w:val="1"/>
+          <w:numId w:val="1"/>
+        </w:numPr>
+      </w:pPr>
+      <w:r>
+        <w:t>Assign B’s next field to A’s next field</w:t>
+      </w:r>
+    </w:p>
+    <w:p>
+      <w:pPr>
+        <w:pStyle w:val="ListParagraph"/>
+        <w:numPr>
+          <w:ilvl w:val="1"/>
+          <w:numId w:val="1"/>
+        </w:numPr>
+      </w:pPr>
+      <w:r>
+        <w:t>Return A from the method</w:t>
+      </w:r>
+    </w:p>
+    <w:p>
+      <w:pPr>
+        <w:pStyle w:val="ListParagraph"/>
+        <w:numPr>
+          <w:ilvl w:val="1"/>
+          <w:numId w:val="1"/>
+        </w:numPr>
+      </w:pPr>
+      <w:r>
+        <w:t>If you want to do cleanup you’d set A’s next to field to null</w:t>
+      </w:r>
+    </w:p>
+    <w:p>
+      <w:pPr>
+        <w:pStyle w:val="ListParagraph"/>
+        <w:numPr>
+          <w:ilvl w:val="1"/>
+          <w:numId w:val="1"/>
+        </w:numPr>
+      </w:pPr>
+      <w:r>
+        <w:t xml:space="preserve">O(n) complexity </w:t>
+      </w:r>
+    </w:p>
+    <w:p/>
+    <w:p>
+      <w:pPr>
+        <w:rPr>
+          <w:b/>
+          <w:bCs/>
+          <w:sz w:val="28"/>
+          <w:szCs w:val="28"/>
+          <w:u w:val="single"/>
+        </w:rPr>
+      </w:pPr>
+      <w:r>
+        <w:rPr>
+          <w:b/>
+          <w:bCs/>
+          <w:sz w:val="28"/>
+          <w:szCs w:val="28"/>
+          <w:u w:val="single"/>
+        </w:rPr>
+        <w:t>JDK LinkedList Class</w:t>
+      </w:r>
+    </w:p>
+    <w:p>
+      <w:pPr>
+        <w:pStyle w:val="ListParagraph"/>
+        <w:numPr>
+          <w:ilvl w:val="0"/>
+          <w:numId w:val="1"/>
+        </w:numPr>
+      </w:pPr>
+      <w:r>
+        <w:t>Doubly Linked List implementation</w:t>
+      </w:r>
+    </w:p>
+    <w:p>
+      <w:pPr>
+        <w:pStyle w:val="ListParagraph"/>
+        <w:numPr>
+          <w:ilvl w:val="0"/>
+          <w:numId w:val="1"/>
+        </w:numPr>
+      </w:pPr>
+      <w:r>
         <w:lastRenderedPageBreak/>
-        <w:t>Inserting a node A between B and C</w:t>
-      </w:r>
-    </w:p>
-    <w:p>
-      <w:pPr>
-        <w:pStyle w:val="ListParagraph"/>
-        <w:numPr>
-          <w:ilvl w:val="1"/>
-          <w:numId w:val="1"/>
-        </w:numPr>
-      </w:pPr>
-      <w:r>
-        <w:t>Assign A’s next field to B’s next field</w:t>
-      </w:r>
-    </w:p>
-    <w:p>
-      <w:pPr>
-        <w:pStyle w:val="ListParagraph"/>
-        <w:numPr>
-          <w:ilvl w:val="1"/>
-          <w:numId w:val="1"/>
-        </w:numPr>
-      </w:pPr>
-      <w:r>
-        <w:t>Assign A’s previous field to C’ s previous field</w:t>
-      </w:r>
-    </w:p>
-    <w:p>
-      <w:pPr>
-        <w:pStyle w:val="ListParagraph"/>
-        <w:numPr>
-          <w:ilvl w:val="1"/>
-          <w:numId w:val="1"/>
-        </w:numPr>
-      </w:pPr>
-      <w:r>
-        <w:t>Assign B’s next field to A</w:t>
-      </w:r>
-    </w:p>
-    <w:p>
-      <w:pPr>
-        <w:pStyle w:val="ListParagraph"/>
-        <w:numPr>
-          <w:ilvl w:val="1"/>
-          <w:numId w:val="1"/>
-        </w:numPr>
-      </w:pPr>
-      <w:r>
-        <w:t>Assign C’s previous</w:t>
-      </w:r>
-      <w:r>
-        <w:t xml:space="preserve"> </w:t>
-      </w:r>
-      <w:r>
-        <w:t>field to</w:t>
-      </w:r>
-      <w:r>
-        <w:t xml:space="preserve"> A</w:t>
-      </w:r>
-    </w:p>
-    <w:p>
-      <w:pPr>
-        <w:pStyle w:val="ListParagraph"/>
-        <w:numPr>
-          <w:ilvl w:val="1"/>
-          <w:numId w:val="1"/>
-        </w:numPr>
-      </w:pPr>
-      <w:r>
-        <w:t>O(</w:t>
-      </w:r>
-      <w:r>
-        <w:t>n) complexity</w:t>
-      </w:r>
-    </w:p>
-    <w:p>
-      <w:pPr>
-        <w:pStyle w:val="ListParagraph"/>
-        <w:ind w:left="1440"/>
-      </w:pPr>
-    </w:p>
-    <w:p>
-      <w:pPr>
-        <w:pStyle w:val="ListParagraph"/>
-        <w:numPr>
-          <w:ilvl w:val="0"/>
-          <w:numId w:val="1"/>
-        </w:numPr>
-      </w:pPr>
-      <w:r>
-        <w:t xml:space="preserve">Removing a node A between B and C </w:t>
-      </w:r>
-    </w:p>
-    <w:p>
-      <w:pPr>
-        <w:pStyle w:val="ListParagraph"/>
-        <w:numPr>
-          <w:ilvl w:val="1"/>
-          <w:numId w:val="1"/>
-        </w:numPr>
-      </w:pPr>
-      <w:r>
-        <w:t>Assign A to “removedNode”</w:t>
-      </w:r>
-    </w:p>
-    <w:p>
-      <w:pPr>
-        <w:pStyle w:val="ListParagraph"/>
-        <w:numPr>
-          <w:ilvl w:val="1"/>
-          <w:numId w:val="1"/>
-        </w:numPr>
-      </w:pPr>
-      <w:r>
-        <w:t>Assign C’s previous field to A’s previous field</w:t>
-      </w:r>
-    </w:p>
-    <w:p>
-      <w:pPr>
-        <w:pStyle w:val="ListParagraph"/>
-        <w:numPr>
-          <w:ilvl w:val="1"/>
-          <w:numId w:val="1"/>
-        </w:numPr>
-      </w:pPr>
-      <w:r>
-        <w:t>Assign B’s next field to A’s next field</w:t>
-      </w:r>
-    </w:p>
-    <w:p>
-      <w:pPr>
-        <w:pStyle w:val="ListParagraph"/>
-        <w:numPr>
-          <w:ilvl w:val="1"/>
-          <w:numId w:val="1"/>
-        </w:numPr>
-      </w:pPr>
-      <w:r>
-        <w:t>Return A from the method</w:t>
-      </w:r>
-    </w:p>
-    <w:p>
-      <w:pPr>
-        <w:pStyle w:val="ListParagraph"/>
-        <w:numPr>
-          <w:ilvl w:val="1"/>
-          <w:numId w:val="1"/>
-        </w:numPr>
-      </w:pPr>
-      <w:r>
-        <w:t>If you want to do cleanup you’d set A’s next to field to null</w:t>
-      </w:r>
-    </w:p>
-    <w:p>
-      <w:pPr>
-        <w:pStyle w:val="ListParagraph"/>
-        <w:numPr>
-          <w:ilvl w:val="1"/>
-          <w:numId w:val="1"/>
-        </w:numPr>
-      </w:pPr>
-      <w:r>
-        <w:t xml:space="preserve">O(n) complexity </w:t>
-      </w:r>
-    </w:p>
-    <w:p>
-      <w:pPr>
-        <w:pStyle w:val="ListParagraph"/>
-      </w:pPr>
-    </w:p>
+        <w:t>Implements List and Deque interfaces</w:t>
+      </w:r>
+    </w:p>
+    <w:p>
+      <w:pPr>
+        <w:pStyle w:val="ListParagraph"/>
+        <w:numPr>
+          <w:ilvl w:val="0"/>
+          <w:numId w:val="1"/>
+        </w:numPr>
+      </w:pPr>
+      <w:r>
+        <w:t>Not synchronized</w:t>
+      </w:r>
+    </w:p>
+    <w:p/>
+    <w:p/>
+    <w:p>
+      <w:pPr>
+        <w:rPr>
+          <w:b/>
+          <w:bCs/>
+          <w:sz w:val="28"/>
+          <w:szCs w:val="28"/>
+          <w:u w:val="single"/>
+        </w:rPr>
+      </w:pPr>
+      <w:r>
+        <w:rPr>
+          <w:b/>
+          <w:bCs/>
+          <w:sz w:val="28"/>
+          <w:szCs w:val="28"/>
+          <w:u w:val="single"/>
+        </w:rPr>
+        <w:t>Stacks</w:t>
+      </w:r>
+    </w:p>
+    <w:p>
+      <w:pPr>
+        <w:pStyle w:val="ListParagraph"/>
+        <w:numPr>
+          <w:ilvl w:val="0"/>
+          <w:numId w:val="1"/>
+        </w:numPr>
+      </w:pPr>
+      <w:r>
+        <w:t xml:space="preserve">Stacks are an abstract data </w:t>
+      </w:r>
+      <w:r>
+        <w:t>type</w:t>
+      </w:r>
+    </w:p>
+    <w:p>
+      <w:pPr>
+        <w:pStyle w:val="ListParagraph"/>
+        <w:numPr>
+          <w:ilvl w:val="0"/>
+          <w:numId w:val="1"/>
+        </w:numPr>
+      </w:pPr>
+      <w:r>
+        <w:t>LIFO – Last in, first out</w:t>
+      </w:r>
+    </w:p>
+    <w:p>
+      <w:pPr>
+        <w:pStyle w:val="ListParagraph"/>
+        <w:numPr>
+          <w:ilvl w:val="0"/>
+          <w:numId w:val="1"/>
+        </w:numPr>
+      </w:pPr>
+      <w:r>
+        <w:t>Operations</w:t>
+      </w:r>
+    </w:p>
+    <w:p>
+      <w:pPr>
+        <w:pStyle w:val="ListParagraph"/>
+        <w:numPr>
+          <w:ilvl w:val="1"/>
+          <w:numId w:val="1"/>
+        </w:numPr>
+      </w:pPr>
+      <w:r>
+        <w:t>Push – adds an item as the top item on the stack</w:t>
+      </w:r>
+    </w:p>
+    <w:p>
+      <w:pPr>
+        <w:pStyle w:val="ListParagraph"/>
+        <w:numPr>
+          <w:ilvl w:val="1"/>
+          <w:numId w:val="1"/>
+        </w:numPr>
+      </w:pPr>
+      <w:r>
+        <w:t>Pop – removes the top item on the stack</w:t>
+      </w:r>
+    </w:p>
+    <w:p>
+      <w:pPr>
+        <w:pStyle w:val="ListParagraph"/>
+        <w:numPr>
+          <w:ilvl w:val="1"/>
+          <w:numId w:val="1"/>
+        </w:numPr>
+      </w:pPr>
+      <w:r>
+        <w:t>Peek – gets the top item on the stack without popping it</w:t>
+      </w:r>
+    </w:p>
+    <w:p>
+      <w:pPr>
+        <w:pStyle w:val="ListParagraph"/>
+        <w:numPr>
+          <w:ilvl w:val="0"/>
+          <w:numId w:val="1"/>
+        </w:numPr>
+      </w:pPr>
+      <w:r>
+        <w:t>Ideal backing data structure: linked list</w:t>
+      </w:r>
+    </w:p>
+    <w:p>
+      <w:pPr>
+        <w:pStyle w:val="ListParagraph"/>
+        <w:numPr>
+          <w:ilvl w:val="0"/>
+          <w:numId w:val="1"/>
+        </w:numPr>
+      </w:pPr>
+      <w:r>
+        <w:t>Time complexity</w:t>
+      </w:r>
+    </w:p>
+    <w:p>
+      <w:pPr>
+        <w:pStyle w:val="ListParagraph"/>
+        <w:numPr>
+          <w:ilvl w:val="1"/>
+          <w:numId w:val="1"/>
+        </w:numPr>
+      </w:pPr>
+      <w:r>
+        <w:t>O(1) if backed by a linked list (push, pop, peek)</w:t>
+      </w:r>
+    </w:p>
+    <w:p>
+      <w:pPr>
+        <w:pStyle w:val="ListParagraph"/>
+        <w:numPr>
+          <w:ilvl w:val="1"/>
+          <w:numId w:val="1"/>
+        </w:numPr>
+      </w:pPr>
+      <w:r>
+        <w:t>O(n) if backed by an array (resizing)</w:t>
+      </w:r>
+    </w:p>
+    <w:p/>
+    <w:p>
+      <w:pPr>
+        <w:pStyle w:val="ListParagraph"/>
+        <w:numPr>
+          <w:ilvl w:val="0"/>
+          <w:numId w:val="1"/>
+        </w:numPr>
+      </w:pPr>
+      <w:r>
+        <w:t>If you know the maximum number of items that will ever be on the stack, then array is a good choice</w:t>
+      </w:r>
+    </w:p>
+    <w:p>
+      <w:pPr>
+        <w:pStyle w:val="ListParagraph"/>
+      </w:pPr>
+    </w:p>
+    <w:p>
+      <w:pPr>
+        <w:pStyle w:val="ListParagraph"/>
+        <w:numPr>
+          <w:ilvl w:val="0"/>
+          <w:numId w:val="1"/>
+        </w:numPr>
+      </w:pPr>
+      <w:r>
+        <w:t>If memory is tight, an array might be a good choice</w:t>
+      </w:r>
+    </w:p>
+    <w:p>
+      <w:pPr>
+        <w:pStyle w:val="ListParagraph"/>
+      </w:pPr>
+    </w:p>
+    <w:p>
+      <w:pPr>
+        <w:pStyle w:val="ListParagraph"/>
+        <w:numPr>
+          <w:ilvl w:val="0"/>
+          <w:numId w:val="1"/>
+        </w:numPr>
+      </w:pPr>
+      <w:r>
+        <w:t>Java has a stack class. However, a more complete and consistent set of LIFO stack operations provided by Deque interface and its implementations.</w:t>
+      </w:r>
+    </w:p>
+    <w:p/>
+    <w:p/>
+    <w:p/>
+    <w:p/>
+    <w:p/>
+    <w:p>
+      <w:pPr>
+        <w:ind w:left="360"/>
+      </w:pPr>
+    </w:p>
+    <w:p/>
     <w:p/>
     <w:p/>
     <w:p/>
@@ -5186,7 +5513,7 @@
   <w:style w:type="paragraph" w:default="1" w:styleId="Normal">
     <w:name w:val="Normal"/>
     <w:qFormat/>
-    <w:rsid w:val="00415CAB"/>
+    <w:rsid w:val="000348AA"/>
   </w:style>
   <w:style w:type="character" w:default="1" w:styleId="DefaultParagraphFont">
     <w:name w:val="Default Paragraph Font"/>

</xml_diff>